<commit_message>
VietNT Update RP6, Đây chỉ là commit ở máy ông. sau khi chọn Push nó mới lên srv
</commit_message>
<xml_diff>
--- a/WIP/Documents/Report/Report No.6/Report-6.docx
+++ b/WIP/Documents/Report/Report No.6/Report-6.docx
@@ -12,6 +12,11 @@
         <w:t>Software User’s Manual</w:t>
       </w:r>
       <w:bookmarkEnd w:id="0"/>
+      <w:r>
+        <w:t xml:space="preserve"> Đây là file trên server nè, cái folder vừa xong là folder của server, ông thao tác trực tiếp trong folder đó, trước khi push cái gì lên là phải pull về nhé. Bây giờ tui save file này, sau đó ông lên server web kiểm tra nè. File này mới đúng nè, chứ mấy file kia chưa có trên server đâu, có mình ông thấy thôi.</w:t>
+      </w:r>
+      <w:bookmarkStart w:id="1" w:name="_GoBack"/>
+      <w:bookmarkEnd w:id="1"/>
     </w:p>
     <w:p>
       <w:pPr>
@@ -32,32 +37,31 @@
           <w:szCs w:val="28"/>
         </w:rPr>
       </w:pPr>
-      <w:bookmarkStart w:id="1" w:name="_Toc374279635"/>
-      <w:bookmarkStart w:id="2" w:name="_Toc374280332"/>
-      <w:bookmarkStart w:id="3" w:name="_Toc374280516"/>
-      <w:bookmarkStart w:id="4" w:name="_Toc374280799"/>
-      <w:bookmarkStart w:id="5" w:name="_Toc374281107"/>
-      <w:bookmarkStart w:id="6" w:name="_Toc374334935"/>
-      <w:bookmarkStart w:id="7" w:name="_Toc384924485"/>
-      <w:bookmarkStart w:id="8" w:name="_Toc385091704"/>
-      <w:bookmarkStart w:id="9" w:name="_Toc385249868"/>
-      <w:bookmarkStart w:id="10" w:name="_Toc385320552"/>
-      <w:bookmarkStart w:id="11" w:name="_Toc385346543"/>
-      <w:bookmarkStart w:id="12" w:name="_Toc385423022"/>
-      <w:bookmarkStart w:id="13" w:name="_Toc385423314"/>
-      <w:bookmarkStart w:id="14" w:name="_Toc385423676"/>
-      <w:bookmarkStart w:id="15" w:name="_Toc385593082"/>
-      <w:bookmarkStart w:id="16" w:name="_Toc385623098"/>
-      <w:bookmarkStart w:id="17" w:name="_Toc385646504"/>
-      <w:bookmarkStart w:id="18" w:name="_Toc385652153"/>
-      <w:bookmarkStart w:id="19" w:name="_Toc385664985"/>
-      <w:bookmarkStart w:id="20" w:name="_Toc388748064"/>
-      <w:bookmarkStart w:id="21" w:name="_Toc388749034"/>
-      <w:bookmarkStart w:id="22" w:name="_Toc388749347"/>
-      <w:bookmarkStart w:id="23" w:name="_Toc388777675"/>
-      <w:bookmarkStart w:id="24" w:name="_Toc405697590"/>
-      <w:bookmarkStart w:id="25" w:name="_Toc405738974"/>
-      <w:bookmarkEnd w:id="1"/>
+      <w:bookmarkStart w:id="2" w:name="_Toc374279635"/>
+      <w:bookmarkStart w:id="3" w:name="_Toc374280332"/>
+      <w:bookmarkStart w:id="4" w:name="_Toc374280516"/>
+      <w:bookmarkStart w:id="5" w:name="_Toc374280799"/>
+      <w:bookmarkStart w:id="6" w:name="_Toc374281107"/>
+      <w:bookmarkStart w:id="7" w:name="_Toc374334935"/>
+      <w:bookmarkStart w:id="8" w:name="_Toc384924485"/>
+      <w:bookmarkStart w:id="9" w:name="_Toc385091704"/>
+      <w:bookmarkStart w:id="10" w:name="_Toc385249868"/>
+      <w:bookmarkStart w:id="11" w:name="_Toc385320552"/>
+      <w:bookmarkStart w:id="12" w:name="_Toc385346543"/>
+      <w:bookmarkStart w:id="13" w:name="_Toc385423022"/>
+      <w:bookmarkStart w:id="14" w:name="_Toc385423314"/>
+      <w:bookmarkStart w:id="15" w:name="_Toc385423676"/>
+      <w:bookmarkStart w:id="16" w:name="_Toc385593082"/>
+      <w:bookmarkStart w:id="17" w:name="_Toc385623098"/>
+      <w:bookmarkStart w:id="18" w:name="_Toc385646504"/>
+      <w:bookmarkStart w:id="19" w:name="_Toc385652153"/>
+      <w:bookmarkStart w:id="20" w:name="_Toc385664985"/>
+      <w:bookmarkStart w:id="21" w:name="_Toc388748064"/>
+      <w:bookmarkStart w:id="22" w:name="_Toc388749034"/>
+      <w:bookmarkStart w:id="23" w:name="_Toc388749347"/>
+      <w:bookmarkStart w:id="24" w:name="_Toc388777675"/>
+      <w:bookmarkStart w:id="25" w:name="_Toc405697590"/>
+      <w:bookmarkStart w:id="26" w:name="_Toc405738974"/>
       <w:bookmarkEnd w:id="2"/>
       <w:bookmarkEnd w:id="3"/>
       <w:bookmarkEnd w:id="4"/>
@@ -82,6 +86,7 @@
       <w:bookmarkEnd w:id="23"/>
       <w:bookmarkEnd w:id="24"/>
       <w:bookmarkEnd w:id="25"/>
+      <w:bookmarkEnd w:id="26"/>
     </w:p>
     <w:p>
       <w:pPr>
@@ -105,32 +110,31 @@
           <w:szCs w:val="26"/>
         </w:rPr>
       </w:pPr>
-      <w:bookmarkStart w:id="26" w:name="_Toc374279636"/>
-      <w:bookmarkStart w:id="27" w:name="_Toc374280333"/>
-      <w:bookmarkStart w:id="28" w:name="_Toc374280517"/>
-      <w:bookmarkStart w:id="29" w:name="_Toc374280800"/>
-      <w:bookmarkStart w:id="30" w:name="_Toc374281108"/>
-      <w:bookmarkStart w:id="31" w:name="_Toc374334936"/>
-      <w:bookmarkStart w:id="32" w:name="_Toc384924486"/>
-      <w:bookmarkStart w:id="33" w:name="_Toc385091705"/>
-      <w:bookmarkStart w:id="34" w:name="_Toc385249869"/>
-      <w:bookmarkStart w:id="35" w:name="_Toc385320553"/>
-      <w:bookmarkStart w:id="36" w:name="_Toc385346544"/>
-      <w:bookmarkStart w:id="37" w:name="_Toc385423023"/>
-      <w:bookmarkStart w:id="38" w:name="_Toc385423315"/>
-      <w:bookmarkStart w:id="39" w:name="_Toc385423677"/>
-      <w:bookmarkStart w:id="40" w:name="_Toc385593083"/>
-      <w:bookmarkStart w:id="41" w:name="_Toc385623099"/>
-      <w:bookmarkStart w:id="42" w:name="_Toc385646505"/>
-      <w:bookmarkStart w:id="43" w:name="_Toc385652154"/>
-      <w:bookmarkStart w:id="44" w:name="_Toc385664986"/>
-      <w:bookmarkStart w:id="45" w:name="_Toc388748065"/>
-      <w:bookmarkStart w:id="46" w:name="_Toc388749035"/>
-      <w:bookmarkStart w:id="47" w:name="_Toc388749348"/>
-      <w:bookmarkStart w:id="48" w:name="_Toc388777676"/>
-      <w:bookmarkStart w:id="49" w:name="_Toc405697591"/>
-      <w:bookmarkStart w:id="50" w:name="_Toc405738975"/>
-      <w:bookmarkEnd w:id="26"/>
+      <w:bookmarkStart w:id="27" w:name="_Toc374279636"/>
+      <w:bookmarkStart w:id="28" w:name="_Toc374280333"/>
+      <w:bookmarkStart w:id="29" w:name="_Toc374280517"/>
+      <w:bookmarkStart w:id="30" w:name="_Toc374280800"/>
+      <w:bookmarkStart w:id="31" w:name="_Toc374281108"/>
+      <w:bookmarkStart w:id="32" w:name="_Toc374334936"/>
+      <w:bookmarkStart w:id="33" w:name="_Toc384924486"/>
+      <w:bookmarkStart w:id="34" w:name="_Toc385091705"/>
+      <w:bookmarkStart w:id="35" w:name="_Toc385249869"/>
+      <w:bookmarkStart w:id="36" w:name="_Toc385320553"/>
+      <w:bookmarkStart w:id="37" w:name="_Toc385346544"/>
+      <w:bookmarkStart w:id="38" w:name="_Toc385423023"/>
+      <w:bookmarkStart w:id="39" w:name="_Toc385423315"/>
+      <w:bookmarkStart w:id="40" w:name="_Toc385423677"/>
+      <w:bookmarkStart w:id="41" w:name="_Toc385593083"/>
+      <w:bookmarkStart w:id="42" w:name="_Toc385623099"/>
+      <w:bookmarkStart w:id="43" w:name="_Toc385646505"/>
+      <w:bookmarkStart w:id="44" w:name="_Toc385652154"/>
+      <w:bookmarkStart w:id="45" w:name="_Toc385664986"/>
+      <w:bookmarkStart w:id="46" w:name="_Toc388748065"/>
+      <w:bookmarkStart w:id="47" w:name="_Toc388749035"/>
+      <w:bookmarkStart w:id="48" w:name="_Toc388749348"/>
+      <w:bookmarkStart w:id="49" w:name="_Toc388777676"/>
+      <w:bookmarkStart w:id="50" w:name="_Toc405697591"/>
+      <w:bookmarkStart w:id="51" w:name="_Toc405738975"/>
       <w:bookmarkEnd w:id="27"/>
       <w:bookmarkEnd w:id="28"/>
       <w:bookmarkEnd w:id="29"/>
@@ -155,6 +159,7 @@
       <w:bookmarkEnd w:id="48"/>
       <w:bookmarkEnd w:id="49"/>
       <w:bookmarkEnd w:id="50"/>
+      <w:bookmarkEnd w:id="51"/>
     </w:p>
     <w:p>
       <w:pPr>
@@ -178,32 +183,31 @@
           <w:szCs w:val="26"/>
         </w:rPr>
       </w:pPr>
-      <w:bookmarkStart w:id="51" w:name="_Toc374279637"/>
-      <w:bookmarkStart w:id="52" w:name="_Toc374280334"/>
-      <w:bookmarkStart w:id="53" w:name="_Toc374280518"/>
-      <w:bookmarkStart w:id="54" w:name="_Toc374280801"/>
-      <w:bookmarkStart w:id="55" w:name="_Toc374281109"/>
-      <w:bookmarkStart w:id="56" w:name="_Toc374334937"/>
-      <w:bookmarkStart w:id="57" w:name="_Toc384924487"/>
-      <w:bookmarkStart w:id="58" w:name="_Toc385091706"/>
-      <w:bookmarkStart w:id="59" w:name="_Toc385249870"/>
-      <w:bookmarkStart w:id="60" w:name="_Toc385320554"/>
-      <w:bookmarkStart w:id="61" w:name="_Toc385346545"/>
-      <w:bookmarkStart w:id="62" w:name="_Toc385423024"/>
-      <w:bookmarkStart w:id="63" w:name="_Toc385423316"/>
-      <w:bookmarkStart w:id="64" w:name="_Toc385423678"/>
-      <w:bookmarkStart w:id="65" w:name="_Toc385593084"/>
-      <w:bookmarkStart w:id="66" w:name="_Toc385623100"/>
-      <w:bookmarkStart w:id="67" w:name="_Toc385646506"/>
-      <w:bookmarkStart w:id="68" w:name="_Toc385652155"/>
-      <w:bookmarkStart w:id="69" w:name="_Toc385664987"/>
-      <w:bookmarkStart w:id="70" w:name="_Toc388748066"/>
-      <w:bookmarkStart w:id="71" w:name="_Toc388749036"/>
-      <w:bookmarkStart w:id="72" w:name="_Toc388749349"/>
-      <w:bookmarkStart w:id="73" w:name="_Toc388777677"/>
-      <w:bookmarkStart w:id="74" w:name="_Toc405697592"/>
-      <w:bookmarkStart w:id="75" w:name="_Toc405738976"/>
-      <w:bookmarkEnd w:id="51"/>
+      <w:bookmarkStart w:id="52" w:name="_Toc374279637"/>
+      <w:bookmarkStart w:id="53" w:name="_Toc374280334"/>
+      <w:bookmarkStart w:id="54" w:name="_Toc374280518"/>
+      <w:bookmarkStart w:id="55" w:name="_Toc374280801"/>
+      <w:bookmarkStart w:id="56" w:name="_Toc374281109"/>
+      <w:bookmarkStart w:id="57" w:name="_Toc374334937"/>
+      <w:bookmarkStart w:id="58" w:name="_Toc384924487"/>
+      <w:bookmarkStart w:id="59" w:name="_Toc385091706"/>
+      <w:bookmarkStart w:id="60" w:name="_Toc385249870"/>
+      <w:bookmarkStart w:id="61" w:name="_Toc385320554"/>
+      <w:bookmarkStart w:id="62" w:name="_Toc385346545"/>
+      <w:bookmarkStart w:id="63" w:name="_Toc385423024"/>
+      <w:bookmarkStart w:id="64" w:name="_Toc385423316"/>
+      <w:bookmarkStart w:id="65" w:name="_Toc385423678"/>
+      <w:bookmarkStart w:id="66" w:name="_Toc385593084"/>
+      <w:bookmarkStart w:id="67" w:name="_Toc385623100"/>
+      <w:bookmarkStart w:id="68" w:name="_Toc385646506"/>
+      <w:bookmarkStart w:id="69" w:name="_Toc385652155"/>
+      <w:bookmarkStart w:id="70" w:name="_Toc385664987"/>
+      <w:bookmarkStart w:id="71" w:name="_Toc388748066"/>
+      <w:bookmarkStart w:id="72" w:name="_Toc388749036"/>
+      <w:bookmarkStart w:id="73" w:name="_Toc388749349"/>
+      <w:bookmarkStart w:id="74" w:name="_Toc388777677"/>
+      <w:bookmarkStart w:id="75" w:name="_Toc405697592"/>
+      <w:bookmarkStart w:id="76" w:name="_Toc405738976"/>
       <w:bookmarkEnd w:id="52"/>
       <w:bookmarkEnd w:id="53"/>
       <w:bookmarkEnd w:id="54"/>
@@ -228,6 +232,7 @@
       <w:bookmarkEnd w:id="73"/>
       <w:bookmarkEnd w:id="74"/>
       <w:bookmarkEnd w:id="75"/>
+      <w:bookmarkEnd w:id="76"/>
     </w:p>
     <w:p>
       <w:pPr>
@@ -251,32 +256,31 @@
           <w:szCs w:val="26"/>
         </w:rPr>
       </w:pPr>
-      <w:bookmarkStart w:id="76" w:name="_Toc374279638"/>
-      <w:bookmarkStart w:id="77" w:name="_Toc374280335"/>
-      <w:bookmarkStart w:id="78" w:name="_Toc374280519"/>
-      <w:bookmarkStart w:id="79" w:name="_Toc374280802"/>
-      <w:bookmarkStart w:id="80" w:name="_Toc374281110"/>
-      <w:bookmarkStart w:id="81" w:name="_Toc374334938"/>
-      <w:bookmarkStart w:id="82" w:name="_Toc384924488"/>
-      <w:bookmarkStart w:id="83" w:name="_Toc385091707"/>
-      <w:bookmarkStart w:id="84" w:name="_Toc385249871"/>
-      <w:bookmarkStart w:id="85" w:name="_Toc385320555"/>
-      <w:bookmarkStart w:id="86" w:name="_Toc385346546"/>
-      <w:bookmarkStart w:id="87" w:name="_Toc385423025"/>
-      <w:bookmarkStart w:id="88" w:name="_Toc385423317"/>
-      <w:bookmarkStart w:id="89" w:name="_Toc385423679"/>
-      <w:bookmarkStart w:id="90" w:name="_Toc385593085"/>
-      <w:bookmarkStart w:id="91" w:name="_Toc385623101"/>
-      <w:bookmarkStart w:id="92" w:name="_Toc385646507"/>
-      <w:bookmarkStart w:id="93" w:name="_Toc385652156"/>
-      <w:bookmarkStart w:id="94" w:name="_Toc385664988"/>
-      <w:bookmarkStart w:id="95" w:name="_Toc388748067"/>
-      <w:bookmarkStart w:id="96" w:name="_Toc388749037"/>
-      <w:bookmarkStart w:id="97" w:name="_Toc388749350"/>
-      <w:bookmarkStart w:id="98" w:name="_Toc388777678"/>
-      <w:bookmarkStart w:id="99" w:name="_Toc405697593"/>
-      <w:bookmarkStart w:id="100" w:name="_Toc405738977"/>
-      <w:bookmarkEnd w:id="76"/>
+      <w:bookmarkStart w:id="77" w:name="_Toc374279638"/>
+      <w:bookmarkStart w:id="78" w:name="_Toc374280335"/>
+      <w:bookmarkStart w:id="79" w:name="_Toc374280519"/>
+      <w:bookmarkStart w:id="80" w:name="_Toc374280802"/>
+      <w:bookmarkStart w:id="81" w:name="_Toc374281110"/>
+      <w:bookmarkStart w:id="82" w:name="_Toc374334938"/>
+      <w:bookmarkStart w:id="83" w:name="_Toc384924488"/>
+      <w:bookmarkStart w:id="84" w:name="_Toc385091707"/>
+      <w:bookmarkStart w:id="85" w:name="_Toc385249871"/>
+      <w:bookmarkStart w:id="86" w:name="_Toc385320555"/>
+      <w:bookmarkStart w:id="87" w:name="_Toc385346546"/>
+      <w:bookmarkStart w:id="88" w:name="_Toc385423025"/>
+      <w:bookmarkStart w:id="89" w:name="_Toc385423317"/>
+      <w:bookmarkStart w:id="90" w:name="_Toc385423679"/>
+      <w:bookmarkStart w:id="91" w:name="_Toc385593085"/>
+      <w:bookmarkStart w:id="92" w:name="_Toc385623101"/>
+      <w:bookmarkStart w:id="93" w:name="_Toc385646507"/>
+      <w:bookmarkStart w:id="94" w:name="_Toc385652156"/>
+      <w:bookmarkStart w:id="95" w:name="_Toc385664988"/>
+      <w:bookmarkStart w:id="96" w:name="_Toc388748067"/>
+      <w:bookmarkStart w:id="97" w:name="_Toc388749037"/>
+      <w:bookmarkStart w:id="98" w:name="_Toc388749350"/>
+      <w:bookmarkStart w:id="99" w:name="_Toc388777678"/>
+      <w:bookmarkStart w:id="100" w:name="_Toc405697593"/>
+      <w:bookmarkStart w:id="101" w:name="_Toc405738977"/>
       <w:bookmarkEnd w:id="77"/>
       <w:bookmarkEnd w:id="78"/>
       <w:bookmarkEnd w:id="79"/>
@@ -301,6 +305,7 @@
       <w:bookmarkEnd w:id="98"/>
       <w:bookmarkEnd w:id="99"/>
       <w:bookmarkEnd w:id="100"/>
+      <w:bookmarkEnd w:id="101"/>
     </w:p>
     <w:p>
       <w:pPr>
@@ -324,32 +329,31 @@
           <w:szCs w:val="26"/>
         </w:rPr>
       </w:pPr>
-      <w:bookmarkStart w:id="101" w:name="_Toc374279639"/>
-      <w:bookmarkStart w:id="102" w:name="_Toc374280336"/>
-      <w:bookmarkStart w:id="103" w:name="_Toc374280520"/>
-      <w:bookmarkStart w:id="104" w:name="_Toc374280803"/>
-      <w:bookmarkStart w:id="105" w:name="_Toc374281111"/>
-      <w:bookmarkStart w:id="106" w:name="_Toc374334939"/>
-      <w:bookmarkStart w:id="107" w:name="_Toc384924489"/>
-      <w:bookmarkStart w:id="108" w:name="_Toc385091708"/>
-      <w:bookmarkStart w:id="109" w:name="_Toc385249872"/>
-      <w:bookmarkStart w:id="110" w:name="_Toc385320556"/>
-      <w:bookmarkStart w:id="111" w:name="_Toc385346547"/>
-      <w:bookmarkStart w:id="112" w:name="_Toc385423026"/>
-      <w:bookmarkStart w:id="113" w:name="_Toc385423318"/>
-      <w:bookmarkStart w:id="114" w:name="_Toc385423680"/>
-      <w:bookmarkStart w:id="115" w:name="_Toc385593086"/>
-      <w:bookmarkStart w:id="116" w:name="_Toc385623102"/>
-      <w:bookmarkStart w:id="117" w:name="_Toc385646508"/>
-      <w:bookmarkStart w:id="118" w:name="_Toc385652157"/>
-      <w:bookmarkStart w:id="119" w:name="_Toc385664989"/>
-      <w:bookmarkStart w:id="120" w:name="_Toc388748068"/>
-      <w:bookmarkStart w:id="121" w:name="_Toc388749038"/>
-      <w:bookmarkStart w:id="122" w:name="_Toc388749351"/>
-      <w:bookmarkStart w:id="123" w:name="_Toc388777679"/>
-      <w:bookmarkStart w:id="124" w:name="_Toc405697594"/>
-      <w:bookmarkStart w:id="125" w:name="_Toc405738978"/>
-      <w:bookmarkEnd w:id="101"/>
+      <w:bookmarkStart w:id="102" w:name="_Toc374279639"/>
+      <w:bookmarkStart w:id="103" w:name="_Toc374280336"/>
+      <w:bookmarkStart w:id="104" w:name="_Toc374280520"/>
+      <w:bookmarkStart w:id="105" w:name="_Toc374280803"/>
+      <w:bookmarkStart w:id="106" w:name="_Toc374281111"/>
+      <w:bookmarkStart w:id="107" w:name="_Toc374334939"/>
+      <w:bookmarkStart w:id="108" w:name="_Toc384924489"/>
+      <w:bookmarkStart w:id="109" w:name="_Toc385091708"/>
+      <w:bookmarkStart w:id="110" w:name="_Toc385249872"/>
+      <w:bookmarkStart w:id="111" w:name="_Toc385320556"/>
+      <w:bookmarkStart w:id="112" w:name="_Toc385346547"/>
+      <w:bookmarkStart w:id="113" w:name="_Toc385423026"/>
+      <w:bookmarkStart w:id="114" w:name="_Toc385423318"/>
+      <w:bookmarkStart w:id="115" w:name="_Toc385423680"/>
+      <w:bookmarkStart w:id="116" w:name="_Toc385593086"/>
+      <w:bookmarkStart w:id="117" w:name="_Toc385623102"/>
+      <w:bookmarkStart w:id="118" w:name="_Toc385646508"/>
+      <w:bookmarkStart w:id="119" w:name="_Toc385652157"/>
+      <w:bookmarkStart w:id="120" w:name="_Toc385664989"/>
+      <w:bookmarkStart w:id="121" w:name="_Toc388748068"/>
+      <w:bookmarkStart w:id="122" w:name="_Toc388749038"/>
+      <w:bookmarkStart w:id="123" w:name="_Toc388749351"/>
+      <w:bookmarkStart w:id="124" w:name="_Toc388777679"/>
+      <w:bookmarkStart w:id="125" w:name="_Toc405697594"/>
+      <w:bookmarkStart w:id="126" w:name="_Toc405738978"/>
       <w:bookmarkEnd w:id="102"/>
       <w:bookmarkEnd w:id="103"/>
       <w:bookmarkEnd w:id="104"/>
@@ -374,6 +378,7 @@
       <w:bookmarkEnd w:id="123"/>
       <w:bookmarkEnd w:id="124"/>
       <w:bookmarkEnd w:id="125"/>
+      <w:bookmarkEnd w:id="126"/>
     </w:p>
     <w:p>
       <w:pPr>
@@ -397,32 +402,31 @@
           <w:szCs w:val="26"/>
         </w:rPr>
       </w:pPr>
-      <w:bookmarkStart w:id="126" w:name="_Toc374279640"/>
-      <w:bookmarkStart w:id="127" w:name="_Toc374280337"/>
-      <w:bookmarkStart w:id="128" w:name="_Toc374280521"/>
-      <w:bookmarkStart w:id="129" w:name="_Toc374280804"/>
-      <w:bookmarkStart w:id="130" w:name="_Toc374281112"/>
-      <w:bookmarkStart w:id="131" w:name="_Toc374334940"/>
-      <w:bookmarkStart w:id="132" w:name="_Toc384924490"/>
-      <w:bookmarkStart w:id="133" w:name="_Toc385091709"/>
-      <w:bookmarkStart w:id="134" w:name="_Toc385249873"/>
-      <w:bookmarkStart w:id="135" w:name="_Toc385320557"/>
-      <w:bookmarkStart w:id="136" w:name="_Toc385346548"/>
-      <w:bookmarkStart w:id="137" w:name="_Toc385423027"/>
-      <w:bookmarkStart w:id="138" w:name="_Toc385423319"/>
-      <w:bookmarkStart w:id="139" w:name="_Toc385423681"/>
-      <w:bookmarkStart w:id="140" w:name="_Toc385593087"/>
-      <w:bookmarkStart w:id="141" w:name="_Toc385623103"/>
-      <w:bookmarkStart w:id="142" w:name="_Toc385646509"/>
-      <w:bookmarkStart w:id="143" w:name="_Toc385652158"/>
-      <w:bookmarkStart w:id="144" w:name="_Toc385664990"/>
-      <w:bookmarkStart w:id="145" w:name="_Toc388748069"/>
-      <w:bookmarkStart w:id="146" w:name="_Toc388749039"/>
-      <w:bookmarkStart w:id="147" w:name="_Toc388749352"/>
-      <w:bookmarkStart w:id="148" w:name="_Toc388777680"/>
-      <w:bookmarkStart w:id="149" w:name="_Toc405697595"/>
-      <w:bookmarkStart w:id="150" w:name="_Toc405738979"/>
-      <w:bookmarkEnd w:id="126"/>
+      <w:bookmarkStart w:id="127" w:name="_Toc374279640"/>
+      <w:bookmarkStart w:id="128" w:name="_Toc374280337"/>
+      <w:bookmarkStart w:id="129" w:name="_Toc374280521"/>
+      <w:bookmarkStart w:id="130" w:name="_Toc374280804"/>
+      <w:bookmarkStart w:id="131" w:name="_Toc374281112"/>
+      <w:bookmarkStart w:id="132" w:name="_Toc374334940"/>
+      <w:bookmarkStart w:id="133" w:name="_Toc384924490"/>
+      <w:bookmarkStart w:id="134" w:name="_Toc385091709"/>
+      <w:bookmarkStart w:id="135" w:name="_Toc385249873"/>
+      <w:bookmarkStart w:id="136" w:name="_Toc385320557"/>
+      <w:bookmarkStart w:id="137" w:name="_Toc385346548"/>
+      <w:bookmarkStart w:id="138" w:name="_Toc385423027"/>
+      <w:bookmarkStart w:id="139" w:name="_Toc385423319"/>
+      <w:bookmarkStart w:id="140" w:name="_Toc385423681"/>
+      <w:bookmarkStart w:id="141" w:name="_Toc385593087"/>
+      <w:bookmarkStart w:id="142" w:name="_Toc385623103"/>
+      <w:bookmarkStart w:id="143" w:name="_Toc385646509"/>
+      <w:bookmarkStart w:id="144" w:name="_Toc385652158"/>
+      <w:bookmarkStart w:id="145" w:name="_Toc385664990"/>
+      <w:bookmarkStart w:id="146" w:name="_Toc388748069"/>
+      <w:bookmarkStart w:id="147" w:name="_Toc388749039"/>
+      <w:bookmarkStart w:id="148" w:name="_Toc388749352"/>
+      <w:bookmarkStart w:id="149" w:name="_Toc388777680"/>
+      <w:bookmarkStart w:id="150" w:name="_Toc405697595"/>
+      <w:bookmarkStart w:id="151" w:name="_Toc405738979"/>
       <w:bookmarkEnd w:id="127"/>
       <w:bookmarkEnd w:id="128"/>
       <w:bookmarkEnd w:id="129"/>
@@ -447,6 +451,7 @@
       <w:bookmarkEnd w:id="148"/>
       <w:bookmarkEnd w:id="149"/>
       <w:bookmarkEnd w:id="150"/>
+      <w:bookmarkEnd w:id="151"/>
     </w:p>
     <w:p>
       <w:pPr>
@@ -470,32 +475,31 @@
           <w:szCs w:val="26"/>
         </w:rPr>
       </w:pPr>
-      <w:bookmarkStart w:id="151" w:name="_Toc374279641"/>
-      <w:bookmarkStart w:id="152" w:name="_Toc374280338"/>
-      <w:bookmarkStart w:id="153" w:name="_Toc374280522"/>
-      <w:bookmarkStart w:id="154" w:name="_Toc374280805"/>
-      <w:bookmarkStart w:id="155" w:name="_Toc374281113"/>
-      <w:bookmarkStart w:id="156" w:name="_Toc374334941"/>
-      <w:bookmarkStart w:id="157" w:name="_Toc384924491"/>
-      <w:bookmarkStart w:id="158" w:name="_Toc385091710"/>
-      <w:bookmarkStart w:id="159" w:name="_Toc385249874"/>
-      <w:bookmarkStart w:id="160" w:name="_Toc385320558"/>
-      <w:bookmarkStart w:id="161" w:name="_Toc385346549"/>
-      <w:bookmarkStart w:id="162" w:name="_Toc385423028"/>
-      <w:bookmarkStart w:id="163" w:name="_Toc385423320"/>
-      <w:bookmarkStart w:id="164" w:name="_Toc385423682"/>
-      <w:bookmarkStart w:id="165" w:name="_Toc385593088"/>
-      <w:bookmarkStart w:id="166" w:name="_Toc385623104"/>
-      <w:bookmarkStart w:id="167" w:name="_Toc385646510"/>
-      <w:bookmarkStart w:id="168" w:name="_Toc385652159"/>
-      <w:bookmarkStart w:id="169" w:name="_Toc385664991"/>
-      <w:bookmarkStart w:id="170" w:name="_Toc388748070"/>
-      <w:bookmarkStart w:id="171" w:name="_Toc388749040"/>
-      <w:bookmarkStart w:id="172" w:name="_Toc388749353"/>
-      <w:bookmarkStart w:id="173" w:name="_Toc388777681"/>
-      <w:bookmarkStart w:id="174" w:name="_Toc405697596"/>
-      <w:bookmarkStart w:id="175" w:name="_Toc405738980"/>
-      <w:bookmarkEnd w:id="151"/>
+      <w:bookmarkStart w:id="152" w:name="_Toc374279641"/>
+      <w:bookmarkStart w:id="153" w:name="_Toc374280338"/>
+      <w:bookmarkStart w:id="154" w:name="_Toc374280522"/>
+      <w:bookmarkStart w:id="155" w:name="_Toc374280805"/>
+      <w:bookmarkStart w:id="156" w:name="_Toc374281113"/>
+      <w:bookmarkStart w:id="157" w:name="_Toc374334941"/>
+      <w:bookmarkStart w:id="158" w:name="_Toc384924491"/>
+      <w:bookmarkStart w:id="159" w:name="_Toc385091710"/>
+      <w:bookmarkStart w:id="160" w:name="_Toc385249874"/>
+      <w:bookmarkStart w:id="161" w:name="_Toc385320558"/>
+      <w:bookmarkStart w:id="162" w:name="_Toc385346549"/>
+      <w:bookmarkStart w:id="163" w:name="_Toc385423028"/>
+      <w:bookmarkStart w:id="164" w:name="_Toc385423320"/>
+      <w:bookmarkStart w:id="165" w:name="_Toc385423682"/>
+      <w:bookmarkStart w:id="166" w:name="_Toc385593088"/>
+      <w:bookmarkStart w:id="167" w:name="_Toc385623104"/>
+      <w:bookmarkStart w:id="168" w:name="_Toc385646510"/>
+      <w:bookmarkStart w:id="169" w:name="_Toc385652159"/>
+      <w:bookmarkStart w:id="170" w:name="_Toc385664991"/>
+      <w:bookmarkStart w:id="171" w:name="_Toc388748070"/>
+      <w:bookmarkStart w:id="172" w:name="_Toc388749040"/>
+      <w:bookmarkStart w:id="173" w:name="_Toc388749353"/>
+      <w:bookmarkStart w:id="174" w:name="_Toc388777681"/>
+      <w:bookmarkStart w:id="175" w:name="_Toc405697596"/>
+      <w:bookmarkStart w:id="176" w:name="_Toc405738980"/>
       <w:bookmarkEnd w:id="152"/>
       <w:bookmarkEnd w:id="153"/>
       <w:bookmarkEnd w:id="154"/>
@@ -520,6 +524,7 @@
       <w:bookmarkEnd w:id="173"/>
       <w:bookmarkEnd w:id="174"/>
       <w:bookmarkEnd w:id="175"/>
+      <w:bookmarkEnd w:id="176"/>
     </w:p>
     <w:p>
       <w:pPr>
@@ -543,32 +548,31 @@
           <w:szCs w:val="26"/>
         </w:rPr>
       </w:pPr>
-      <w:bookmarkStart w:id="176" w:name="_Toc374279642"/>
-      <w:bookmarkStart w:id="177" w:name="_Toc374280339"/>
-      <w:bookmarkStart w:id="178" w:name="_Toc374280523"/>
-      <w:bookmarkStart w:id="179" w:name="_Toc374280806"/>
-      <w:bookmarkStart w:id="180" w:name="_Toc374281114"/>
-      <w:bookmarkStart w:id="181" w:name="_Toc374334942"/>
-      <w:bookmarkStart w:id="182" w:name="_Toc384924492"/>
-      <w:bookmarkStart w:id="183" w:name="_Toc385091711"/>
-      <w:bookmarkStart w:id="184" w:name="_Toc385249875"/>
-      <w:bookmarkStart w:id="185" w:name="_Toc385320559"/>
-      <w:bookmarkStart w:id="186" w:name="_Toc385346550"/>
-      <w:bookmarkStart w:id="187" w:name="_Toc385423029"/>
-      <w:bookmarkStart w:id="188" w:name="_Toc385423321"/>
-      <w:bookmarkStart w:id="189" w:name="_Toc385423683"/>
-      <w:bookmarkStart w:id="190" w:name="_Toc385593089"/>
-      <w:bookmarkStart w:id="191" w:name="_Toc385623105"/>
-      <w:bookmarkStart w:id="192" w:name="_Toc385646511"/>
-      <w:bookmarkStart w:id="193" w:name="_Toc385652160"/>
-      <w:bookmarkStart w:id="194" w:name="_Toc385664992"/>
-      <w:bookmarkStart w:id="195" w:name="_Toc388748071"/>
-      <w:bookmarkStart w:id="196" w:name="_Toc388749041"/>
-      <w:bookmarkStart w:id="197" w:name="_Toc388749354"/>
-      <w:bookmarkStart w:id="198" w:name="_Toc388777682"/>
-      <w:bookmarkStart w:id="199" w:name="_Toc405697597"/>
-      <w:bookmarkStart w:id="200" w:name="_Toc405738981"/>
-      <w:bookmarkEnd w:id="176"/>
+      <w:bookmarkStart w:id="177" w:name="_Toc374279642"/>
+      <w:bookmarkStart w:id="178" w:name="_Toc374280339"/>
+      <w:bookmarkStart w:id="179" w:name="_Toc374280523"/>
+      <w:bookmarkStart w:id="180" w:name="_Toc374280806"/>
+      <w:bookmarkStart w:id="181" w:name="_Toc374281114"/>
+      <w:bookmarkStart w:id="182" w:name="_Toc374334942"/>
+      <w:bookmarkStart w:id="183" w:name="_Toc384924492"/>
+      <w:bookmarkStart w:id="184" w:name="_Toc385091711"/>
+      <w:bookmarkStart w:id="185" w:name="_Toc385249875"/>
+      <w:bookmarkStart w:id="186" w:name="_Toc385320559"/>
+      <w:bookmarkStart w:id="187" w:name="_Toc385346550"/>
+      <w:bookmarkStart w:id="188" w:name="_Toc385423029"/>
+      <w:bookmarkStart w:id="189" w:name="_Toc385423321"/>
+      <w:bookmarkStart w:id="190" w:name="_Toc385423683"/>
+      <w:bookmarkStart w:id="191" w:name="_Toc385593089"/>
+      <w:bookmarkStart w:id="192" w:name="_Toc385623105"/>
+      <w:bookmarkStart w:id="193" w:name="_Toc385646511"/>
+      <w:bookmarkStart w:id="194" w:name="_Toc385652160"/>
+      <w:bookmarkStart w:id="195" w:name="_Toc385664992"/>
+      <w:bookmarkStart w:id="196" w:name="_Toc388748071"/>
+      <w:bookmarkStart w:id="197" w:name="_Toc388749041"/>
+      <w:bookmarkStart w:id="198" w:name="_Toc388749354"/>
+      <w:bookmarkStart w:id="199" w:name="_Toc388777682"/>
+      <w:bookmarkStart w:id="200" w:name="_Toc405697597"/>
+      <w:bookmarkStart w:id="201" w:name="_Toc405738981"/>
       <w:bookmarkEnd w:id="177"/>
       <w:bookmarkEnd w:id="178"/>
       <w:bookmarkEnd w:id="179"/>
@@ -593,6 +597,7 @@
       <w:bookmarkEnd w:id="198"/>
       <w:bookmarkEnd w:id="199"/>
       <w:bookmarkEnd w:id="200"/>
+      <w:bookmarkEnd w:id="201"/>
     </w:p>
     <w:p>
       <w:pPr>
@@ -603,22 +608,22 @@
           <w:rFonts w:eastAsiaTheme="minorEastAsia"/>
         </w:rPr>
       </w:pPr>
-      <w:bookmarkStart w:id="201" w:name="_Toc405738982"/>
-      <w:bookmarkStart w:id="202" w:name="_Toc374281115"/>
-      <w:bookmarkStart w:id="203" w:name="_Toc374280807"/>
-      <w:bookmarkStart w:id="204" w:name="_Toc374280524"/>
-      <w:bookmarkStart w:id="205" w:name="_Toc374280340"/>
+      <w:bookmarkStart w:id="202" w:name="_Toc405738982"/>
+      <w:bookmarkStart w:id="203" w:name="_Toc374281115"/>
+      <w:bookmarkStart w:id="204" w:name="_Toc374280807"/>
+      <w:bookmarkStart w:id="205" w:name="_Toc374280524"/>
+      <w:bookmarkStart w:id="206" w:name="_Toc374280340"/>
       <w:r>
         <w:rPr>
           <w:rFonts w:eastAsiaTheme="minorEastAsia"/>
         </w:rPr>
         <w:t>Installation Guide</w:t>
       </w:r>
-      <w:bookmarkEnd w:id="201"/>
       <w:bookmarkEnd w:id="202"/>
       <w:bookmarkEnd w:id="203"/>
       <w:bookmarkEnd w:id="204"/>
       <w:bookmarkEnd w:id="205"/>
+      <w:bookmarkEnd w:id="206"/>
     </w:p>
     <w:p>
       <w:pPr>
@@ -629,22 +634,22 @@
           <w:rFonts w:eastAsiaTheme="minorEastAsia"/>
         </w:rPr>
       </w:pPr>
-      <w:bookmarkStart w:id="206" w:name="_Toc405738983"/>
-      <w:bookmarkStart w:id="207" w:name="_Toc374281116"/>
-      <w:bookmarkStart w:id="208" w:name="_Toc374280808"/>
-      <w:bookmarkStart w:id="209" w:name="_Toc374280525"/>
-      <w:bookmarkStart w:id="210" w:name="_Toc374280341"/>
+      <w:bookmarkStart w:id="207" w:name="_Toc405738983"/>
+      <w:bookmarkStart w:id="208" w:name="_Toc374281116"/>
+      <w:bookmarkStart w:id="209" w:name="_Toc374280808"/>
+      <w:bookmarkStart w:id="210" w:name="_Toc374280525"/>
+      <w:bookmarkStart w:id="211" w:name="_Toc374280341"/>
       <w:r>
         <w:rPr>
           <w:rFonts w:eastAsiaTheme="minorEastAsia"/>
         </w:rPr>
         <w:t>Prerequisites</w:t>
       </w:r>
-      <w:bookmarkEnd w:id="206"/>
       <w:bookmarkEnd w:id="207"/>
       <w:bookmarkEnd w:id="208"/>
       <w:bookmarkEnd w:id="209"/>
       <w:bookmarkEnd w:id="210"/>
+      <w:bookmarkEnd w:id="211"/>
     </w:p>
     <w:p>
       <w:pPr>
@@ -798,22 +803,22 @@
           <w:rFonts w:eastAsiaTheme="minorEastAsia"/>
         </w:rPr>
       </w:pPr>
-      <w:bookmarkStart w:id="211" w:name="_Toc405738984"/>
-      <w:bookmarkStart w:id="212" w:name="_Toc374281117"/>
-      <w:bookmarkStart w:id="213" w:name="_Toc374280809"/>
-      <w:bookmarkStart w:id="214" w:name="_Toc374280526"/>
-      <w:bookmarkStart w:id="215" w:name="_Toc374280342"/>
+      <w:bookmarkStart w:id="212" w:name="_Toc405738984"/>
+      <w:bookmarkStart w:id="213" w:name="_Toc374281117"/>
+      <w:bookmarkStart w:id="214" w:name="_Toc374280809"/>
+      <w:bookmarkStart w:id="215" w:name="_Toc374280526"/>
+      <w:bookmarkStart w:id="216" w:name="_Toc374280342"/>
       <w:r>
         <w:rPr>
           <w:rFonts w:eastAsiaTheme="minorEastAsia"/>
         </w:rPr>
         <w:t>Installation procedures</w:t>
       </w:r>
-      <w:bookmarkEnd w:id="211"/>
       <w:bookmarkEnd w:id="212"/>
       <w:bookmarkEnd w:id="213"/>
       <w:bookmarkEnd w:id="214"/>
       <w:bookmarkEnd w:id="215"/>
+      <w:bookmarkEnd w:id="216"/>
     </w:p>
     <w:p>
       <w:pPr>
@@ -824,7 +829,7 @@
           <w:rFonts w:eastAsiaTheme="minorEastAsia"/>
         </w:rPr>
       </w:pPr>
-      <w:bookmarkStart w:id="216" w:name="_Toc374280343"/>
+      <w:bookmarkStart w:id="217" w:name="_Toc374280343"/>
       <w:r>
         <w:rPr>
           <w:b/>
@@ -845,7 +850,7 @@
         </w:rPr>
         <w:t>1. Prepare the deployment package</w:t>
       </w:r>
-      <w:bookmarkEnd w:id="216"/>
+      <w:bookmarkEnd w:id="217"/>
     </w:p>
     <w:p>
       <w:pPr>
@@ -920,22 +925,35 @@
         <w:pStyle w:val="Caption"/>
         <w:jc w:val="center"/>
       </w:pPr>
-      <w:bookmarkStart w:id="217" w:name="_Toc405739016"/>
+      <w:bookmarkStart w:id="218" w:name="_Toc405739016"/>
       <w:r>
         <w:t xml:space="preserve">Figure </w:t>
       </w:r>
-      <w:fldSimple w:instr=" SEQ Figure \* ARABIC ">
-        <w:r>
-          <w:rPr>
-            <w:noProof/>
-          </w:rPr>
-          <w:t>22</w:t>
-        </w:r>
-      </w:fldSimple>
+      <w:r>
+        <w:fldChar w:fldCharType="begin"/>
+      </w:r>
+      <w:r>
+        <w:instrText xml:space="preserve"> SEQ Figure \* ARABIC </w:instrText>
+      </w:r>
+      <w:r>
+        <w:fldChar w:fldCharType="separate"/>
+      </w:r>
+      <w:r>
+        <w:rPr>
+          <w:noProof/>
+        </w:rPr>
+        <w:t>22</w:t>
+      </w:r>
+      <w:r>
+        <w:rPr>
+          <w:noProof/>
+        </w:rPr>
+        <w:fldChar w:fldCharType="end"/>
+      </w:r>
       <w:r>
         <w:t>. DMS web application release folder</w:t>
       </w:r>
-      <w:bookmarkEnd w:id="217"/>
+      <w:bookmarkEnd w:id="218"/>
     </w:p>
     <w:p>
       <w:pPr>
@@ -1002,17 +1020,17 @@
           <w:rFonts w:eastAsiaTheme="minorEastAsia"/>
         </w:rPr>
       </w:pPr>
-      <w:bookmarkStart w:id="218" w:name="_Toc405738985"/>
-      <w:bookmarkStart w:id="219" w:name="_Toc388777686"/>
-      <w:bookmarkStart w:id="220" w:name="_Toc388749358"/>
-      <w:bookmarkStart w:id="221" w:name="_Toc385664996"/>
-      <w:bookmarkStart w:id="222" w:name="_Toc385652164"/>
-      <w:bookmarkStart w:id="223" w:name="_Toc385646515"/>
-      <w:bookmarkStart w:id="224" w:name="_Toc385593093"/>
-      <w:bookmarkStart w:id="225" w:name="_Toc374334947"/>
-      <w:bookmarkStart w:id="226" w:name="_Toc374281119"/>
-      <w:bookmarkStart w:id="227" w:name="_Toc374280811"/>
-      <w:bookmarkStart w:id="228" w:name="_Toc374280346"/>
+      <w:bookmarkStart w:id="219" w:name="_Toc405738985"/>
+      <w:bookmarkStart w:id="220" w:name="_Toc388777686"/>
+      <w:bookmarkStart w:id="221" w:name="_Toc388749358"/>
+      <w:bookmarkStart w:id="222" w:name="_Toc385664996"/>
+      <w:bookmarkStart w:id="223" w:name="_Toc385652164"/>
+      <w:bookmarkStart w:id="224" w:name="_Toc385646515"/>
+      <w:bookmarkStart w:id="225" w:name="_Toc385593093"/>
+      <w:bookmarkStart w:id="226" w:name="_Toc374334947"/>
+      <w:bookmarkStart w:id="227" w:name="_Toc374281119"/>
+      <w:bookmarkStart w:id="228" w:name="_Toc374280811"/>
+      <w:bookmarkStart w:id="229" w:name="_Toc374280346"/>
       <w:r>
         <w:rPr>
           <w:rStyle w:val="Heading4Char"/>
@@ -1020,7 +1038,6 @@
         </w:rPr>
         <w:t>Open the file “DMS.sql” in the folder “Document” of the deployment package by Microsoft SQL Server Management Studio (MSSQL).</w:t>
       </w:r>
-      <w:bookmarkEnd w:id="218"/>
       <w:bookmarkEnd w:id="219"/>
       <w:bookmarkEnd w:id="220"/>
       <w:bookmarkEnd w:id="221"/>
@@ -1031,6 +1048,7 @@
       <w:bookmarkEnd w:id="226"/>
       <w:bookmarkEnd w:id="227"/>
       <w:bookmarkEnd w:id="228"/>
+      <w:bookmarkEnd w:id="229"/>
       <w:r>
         <w:rPr>
           <w:rStyle w:val="Heading4Char"/>
@@ -1057,7 +1075,6 @@
           <w:noProof/>
           <w:lang w:eastAsia="en-US"/>
         </w:rPr>
-        <w:lastRenderedPageBreak/>
         <w:drawing>
           <wp:inline distT="0" distB="0" distL="0" distR="0">
             <wp:extent cx="5723890" cy="3218180"/>
@@ -1113,22 +1130,35 @@
         <w:pStyle w:val="Caption"/>
         <w:jc w:val="center"/>
       </w:pPr>
-      <w:bookmarkStart w:id="229" w:name="_Toc405739017"/>
+      <w:bookmarkStart w:id="230" w:name="_Toc405739017"/>
       <w:r>
         <w:t xml:space="preserve">Figure </w:t>
       </w:r>
-      <w:fldSimple w:instr=" SEQ Figure \* ARABIC ">
-        <w:r>
-          <w:rPr>
-            <w:noProof/>
-          </w:rPr>
-          <w:t>23</w:t>
-        </w:r>
-      </w:fldSimple>
+      <w:r>
+        <w:fldChar w:fldCharType="begin"/>
+      </w:r>
+      <w:r>
+        <w:instrText xml:space="preserve"> SEQ Figure \* ARABIC </w:instrText>
+      </w:r>
+      <w:r>
+        <w:fldChar w:fldCharType="separate"/>
+      </w:r>
+      <w:r>
+        <w:rPr>
+          <w:noProof/>
+        </w:rPr>
+        <w:t>23</w:t>
+      </w:r>
+      <w:r>
+        <w:rPr>
+          <w:noProof/>
+        </w:rPr>
+        <w:fldChar w:fldCharType="end"/>
+      </w:r>
       <w:r>
         <w:t>. Create DMSdatabase using SQL Query</w:t>
       </w:r>
-      <w:bookmarkEnd w:id="229"/>
+      <w:bookmarkEnd w:id="230"/>
     </w:p>
     <w:p>
       <w:pPr>
@@ -1138,7 +1168,7 @@
           <w:color w:val="984806" w:themeColor="accent6" w:themeShade="80"/>
         </w:rPr>
       </w:pPr>
-      <w:bookmarkStart w:id="230" w:name="_Toc374280347"/>
+      <w:bookmarkStart w:id="231" w:name="_Toc374280347"/>
       <w:r>
         <w:rPr>
           <w:b/>
@@ -1146,7 +1176,7 @@
         </w:rPr>
         <w:t>Step 3. Install the application</w:t>
       </w:r>
-      <w:bookmarkEnd w:id="230"/>
+      <w:bookmarkEnd w:id="231"/>
     </w:p>
     <w:p>
       <w:pPr>
@@ -1212,22 +1242,35 @@
         <w:pStyle w:val="Caption"/>
         <w:jc w:val="center"/>
       </w:pPr>
-      <w:bookmarkStart w:id="231" w:name="_Toc405739018"/>
+      <w:bookmarkStart w:id="232" w:name="_Toc405739018"/>
       <w:r>
         <w:t xml:space="preserve">Figure </w:t>
       </w:r>
-      <w:fldSimple w:instr=" SEQ Figure \* ARABIC ">
-        <w:r>
-          <w:rPr>
-            <w:noProof/>
-          </w:rPr>
-          <w:t>24</w:t>
-        </w:r>
-      </w:fldSimple>
+      <w:r>
+        <w:fldChar w:fldCharType="begin"/>
+      </w:r>
+      <w:r>
+        <w:instrText xml:space="preserve"> SEQ Figure \* ARABIC </w:instrText>
+      </w:r>
+      <w:r>
+        <w:fldChar w:fldCharType="separate"/>
+      </w:r>
+      <w:r>
+        <w:rPr>
+          <w:noProof/>
+        </w:rPr>
+        <w:t>24</w:t>
+      </w:r>
+      <w:r>
+        <w:rPr>
+          <w:noProof/>
+        </w:rPr>
+        <w:fldChar w:fldCharType="end"/>
+      </w:r>
       <w:r>
         <w:t>. Add new web application</w:t>
       </w:r>
-      <w:bookmarkEnd w:id="231"/>
+      <w:bookmarkEnd w:id="232"/>
     </w:p>
     <w:p>
       <w:pPr>
@@ -1238,25 +1281,25 @@
           <w:b w:val="0"/>
         </w:rPr>
       </w:pPr>
-      <w:bookmarkStart w:id="232" w:name="_Toc405738986"/>
-      <w:bookmarkStart w:id="233" w:name="_Toc388777687"/>
-      <w:bookmarkStart w:id="234" w:name="_Toc388749359"/>
-      <w:bookmarkStart w:id="235" w:name="_Toc385664997"/>
-      <w:bookmarkStart w:id="236" w:name="_Toc385652165"/>
-      <w:bookmarkStart w:id="237" w:name="_Toc385646516"/>
-      <w:bookmarkStart w:id="238" w:name="_Toc385593094"/>
-      <w:bookmarkStart w:id="239" w:name="_Toc374334950"/>
-      <w:bookmarkStart w:id="240" w:name="_Toc374281122"/>
-      <w:bookmarkStart w:id="241" w:name="_Toc374280814"/>
-      <w:bookmarkStart w:id="242" w:name="_Toc374280350"/>
+      <w:bookmarkStart w:id="233" w:name="_Toc405738986"/>
+      <w:bookmarkStart w:id="234" w:name="_Toc388777687"/>
+      <w:bookmarkStart w:id="235" w:name="_Toc388749359"/>
+      <w:bookmarkStart w:id="236" w:name="_Toc385664997"/>
+      <w:bookmarkStart w:id="237" w:name="_Toc385652165"/>
+      <w:bookmarkStart w:id="238" w:name="_Toc385646516"/>
+      <w:bookmarkStart w:id="239" w:name="_Toc385593094"/>
+      <w:bookmarkStart w:id="240" w:name="_Toc374334950"/>
+      <w:bookmarkStart w:id="241" w:name="_Toc374281122"/>
+      <w:bookmarkStart w:id="242" w:name="_Toc374280814"/>
+      <w:bookmarkStart w:id="243" w:name="_Toc374280350"/>
       <w:r>
         <w:rPr>
           <w:rStyle w:val="Heading4Char"/>
           <w:rFonts w:eastAsiaTheme="minorEastAsia"/>
         </w:rPr>
+        <w:lastRenderedPageBreak/>
         <w:t>Expand the Sites folder and then right click on Default Web Site. Select “Add Application…” to open Add Application window. In the “Add application” window, fill the field “Alias” with the name of the website.</w:t>
       </w:r>
-      <w:bookmarkEnd w:id="232"/>
       <w:bookmarkEnd w:id="233"/>
       <w:bookmarkEnd w:id="234"/>
       <w:bookmarkEnd w:id="235"/>
@@ -1267,6 +1310,7 @@
       <w:bookmarkEnd w:id="240"/>
       <w:bookmarkEnd w:id="241"/>
       <w:bookmarkEnd w:id="242"/>
+      <w:bookmarkEnd w:id="243"/>
       <w:r>
         <w:rPr>
           <w:rStyle w:val="Heading4Char"/>
@@ -1284,7 +1328,6 @@
           <w:noProof/>
           <w:lang w:eastAsia="en-US"/>
         </w:rPr>
-        <w:lastRenderedPageBreak/>
         <w:drawing>
           <wp:inline distT="0" distB="0" distL="0" distR="0">
             <wp:extent cx="5723890" cy="3004185"/>
@@ -1344,17 +1387,17 @@
           <w:b w:val="0"/>
         </w:rPr>
       </w:pPr>
-      <w:bookmarkStart w:id="243" w:name="_Toc405738987"/>
-      <w:bookmarkStart w:id="244" w:name="_Toc388777688"/>
-      <w:bookmarkStart w:id="245" w:name="_Toc388749360"/>
-      <w:bookmarkStart w:id="246" w:name="_Toc385664998"/>
-      <w:bookmarkStart w:id="247" w:name="_Toc385652166"/>
-      <w:bookmarkStart w:id="248" w:name="_Toc385646517"/>
-      <w:bookmarkStart w:id="249" w:name="_Toc385593095"/>
-      <w:bookmarkStart w:id="250" w:name="_Toc374334951"/>
-      <w:bookmarkStart w:id="251" w:name="_Toc374281123"/>
-      <w:bookmarkStart w:id="252" w:name="_Toc374280815"/>
-      <w:bookmarkStart w:id="253" w:name="_Toc374280351"/>
+      <w:bookmarkStart w:id="244" w:name="_Toc405738987"/>
+      <w:bookmarkStart w:id="245" w:name="_Toc388777688"/>
+      <w:bookmarkStart w:id="246" w:name="_Toc388749360"/>
+      <w:bookmarkStart w:id="247" w:name="_Toc385664998"/>
+      <w:bookmarkStart w:id="248" w:name="_Toc385652166"/>
+      <w:bookmarkStart w:id="249" w:name="_Toc385646517"/>
+      <w:bookmarkStart w:id="250" w:name="_Toc385593095"/>
+      <w:bookmarkStart w:id="251" w:name="_Toc374334951"/>
+      <w:bookmarkStart w:id="252" w:name="_Toc374281123"/>
+      <w:bookmarkStart w:id="253" w:name="_Toc374280815"/>
+      <w:bookmarkStart w:id="254" w:name="_Toc374280351"/>
       <w:r>
         <w:rPr>
           <w:rStyle w:val="Heading4Char"/>
@@ -1362,7 +1405,6 @@
         </w:rPr>
         <w:t>Click the “…” button to</w:t>
       </w:r>
-      <w:bookmarkEnd w:id="243"/>
       <w:bookmarkEnd w:id="244"/>
       <w:bookmarkEnd w:id="245"/>
       <w:bookmarkEnd w:id="246"/>
@@ -1373,6 +1415,7 @@
       <w:bookmarkEnd w:id="251"/>
       <w:bookmarkEnd w:id="252"/>
       <w:bookmarkEnd w:id="253"/>
+      <w:bookmarkEnd w:id="254"/>
       <w:r>
         <w:rPr>
           <w:rStyle w:val="Heading4Char"/>
@@ -1400,17 +1443,17 @@
           <w:b w:val="0"/>
         </w:rPr>
       </w:pPr>
-      <w:bookmarkStart w:id="254" w:name="_Toc405738988"/>
-      <w:bookmarkStart w:id="255" w:name="_Toc388777689"/>
-      <w:bookmarkStart w:id="256" w:name="_Toc388749361"/>
-      <w:bookmarkStart w:id="257" w:name="_Toc385664999"/>
-      <w:bookmarkStart w:id="258" w:name="_Toc385652167"/>
-      <w:bookmarkStart w:id="259" w:name="_Toc385646518"/>
-      <w:bookmarkStart w:id="260" w:name="_Toc385593096"/>
-      <w:bookmarkStart w:id="261" w:name="_Toc374334952"/>
-      <w:bookmarkStart w:id="262" w:name="_Toc374281124"/>
-      <w:bookmarkStart w:id="263" w:name="_Toc374280816"/>
-      <w:bookmarkStart w:id="264" w:name="_Toc374280352"/>
+      <w:bookmarkStart w:id="255" w:name="_Toc405738988"/>
+      <w:bookmarkStart w:id="256" w:name="_Toc388777689"/>
+      <w:bookmarkStart w:id="257" w:name="_Toc388749361"/>
+      <w:bookmarkStart w:id="258" w:name="_Toc385664999"/>
+      <w:bookmarkStart w:id="259" w:name="_Toc385652167"/>
+      <w:bookmarkStart w:id="260" w:name="_Toc385646518"/>
+      <w:bookmarkStart w:id="261" w:name="_Toc385593096"/>
+      <w:bookmarkStart w:id="262" w:name="_Toc374334952"/>
+      <w:bookmarkStart w:id="263" w:name="_Toc374281124"/>
+      <w:bookmarkStart w:id="264" w:name="_Toc374280816"/>
+      <w:bookmarkStart w:id="265" w:name="_Toc374280352"/>
       <w:r>
         <w:rPr>
           <w:rStyle w:val="Heading4Char"/>
@@ -1418,7 +1461,6 @@
         </w:rPr>
         <w:t>Verify that</w:t>
       </w:r>
-      <w:bookmarkEnd w:id="254"/>
       <w:bookmarkEnd w:id="255"/>
       <w:bookmarkEnd w:id="256"/>
       <w:bookmarkEnd w:id="257"/>
@@ -1429,6 +1471,7 @@
       <w:bookmarkEnd w:id="262"/>
       <w:bookmarkEnd w:id="263"/>
       <w:bookmarkEnd w:id="264"/>
+      <w:bookmarkEnd w:id="265"/>
       <w:r>
         <w:rPr>
           <w:rStyle w:val="Heading4Char"/>
@@ -1535,28 +1578,42 @@
         <w:pStyle w:val="Caption"/>
         <w:jc w:val="center"/>
       </w:pPr>
-      <w:bookmarkStart w:id="265" w:name="_Toc405739019"/>
+      <w:bookmarkStart w:id="266" w:name="_Toc405739019"/>
       <w:r>
         <w:t xml:space="preserve">Figure </w:t>
       </w:r>
-      <w:fldSimple w:instr=" SEQ Figure \* ARABIC ">
-        <w:r>
-          <w:rPr>
-            <w:noProof/>
-          </w:rPr>
-          <w:t>25</w:t>
-        </w:r>
-      </w:fldSimple>
+      <w:r>
+        <w:fldChar w:fldCharType="begin"/>
+      </w:r>
+      <w:r>
+        <w:instrText xml:space="preserve"> SEQ Figure \* ARABIC </w:instrText>
+      </w:r>
+      <w:r>
+        <w:fldChar w:fldCharType="separate"/>
+      </w:r>
+      <w:r>
+        <w:rPr>
+          <w:noProof/>
+        </w:rPr>
+        <w:t>25</w:t>
+      </w:r>
+      <w:r>
+        <w:rPr>
+          <w:noProof/>
+        </w:rPr>
+        <w:fldChar w:fldCharType="end"/>
+      </w:r>
       <w:r>
         <w:t>. Configure database connection string</w:t>
       </w:r>
-      <w:bookmarkEnd w:id="265"/>
+      <w:bookmarkEnd w:id="266"/>
     </w:p>
     <w:p>
       <w:pPr>
         <w:jc w:val="both"/>
       </w:pPr>
       <w:r>
+        <w:lastRenderedPageBreak/>
         <w:t>In the connectionStrings tag, change the Data Source of the connection strings to the SQLServer instance where you installed the database. Also, update the password to access the SQLServer instance in the connection strings.</w:t>
       </w:r>
     </w:p>
@@ -1567,13 +1624,13 @@
           <w:b/>
         </w:rPr>
       </w:pPr>
-      <w:bookmarkStart w:id="266" w:name="_Toc405738989"/>
-      <w:bookmarkStart w:id="267" w:name="_Toc388777690"/>
-      <w:bookmarkStart w:id="268" w:name="_Toc388749362"/>
-      <w:bookmarkStart w:id="269" w:name="_Toc385665000"/>
-      <w:bookmarkStart w:id="270" w:name="_Toc385652168"/>
-      <w:bookmarkStart w:id="271" w:name="_Toc385646519"/>
-      <w:bookmarkStart w:id="272" w:name="_Toc385593097"/>
+      <w:bookmarkStart w:id="267" w:name="_Toc405738989"/>
+      <w:bookmarkStart w:id="268" w:name="_Toc388777690"/>
+      <w:bookmarkStart w:id="269" w:name="_Toc388749362"/>
+      <w:bookmarkStart w:id="270" w:name="_Toc385665000"/>
+      <w:bookmarkStart w:id="271" w:name="_Toc385652168"/>
+      <w:bookmarkStart w:id="272" w:name="_Toc385646519"/>
+      <w:bookmarkStart w:id="273" w:name="_Toc385593097"/>
       <w:r>
         <w:rPr>
           <w:rStyle w:val="Heading4Char"/>
@@ -1581,13 +1638,13 @@
         </w:rPr>
         <w:t>Now go to</w:t>
       </w:r>
-      <w:bookmarkEnd w:id="266"/>
       <w:bookmarkEnd w:id="267"/>
       <w:bookmarkEnd w:id="268"/>
       <w:bookmarkEnd w:id="269"/>
       <w:bookmarkEnd w:id="270"/>
       <w:bookmarkEnd w:id="271"/>
       <w:bookmarkEnd w:id="272"/>
+      <w:bookmarkEnd w:id="273"/>
       <w:r>
         <w:rPr>
           <w:rStyle w:val="Heading4Char"/>
@@ -1633,7 +1690,6 @@
           <w:noProof/>
           <w:lang w:eastAsia="en-US"/>
         </w:rPr>
-        <w:lastRenderedPageBreak/>
         <w:drawing>
           <wp:inline distT="0" distB="0" distL="0" distR="0">
             <wp:extent cx="5943600" cy="2861945"/>
@@ -1682,22 +1738,35 @@
         <w:pStyle w:val="Caption"/>
         <w:jc w:val="center"/>
       </w:pPr>
-      <w:bookmarkStart w:id="273" w:name="_Toc405739020"/>
+      <w:bookmarkStart w:id="274" w:name="_Toc405739020"/>
       <w:r>
         <w:t xml:space="preserve">Figure </w:t>
       </w:r>
-      <w:fldSimple w:instr=" SEQ Figure \* ARABIC ">
-        <w:r>
-          <w:rPr>
-            <w:noProof/>
-          </w:rPr>
-          <w:t>26</w:t>
-        </w:r>
-      </w:fldSimple>
+      <w:r>
+        <w:fldChar w:fldCharType="begin"/>
+      </w:r>
+      <w:r>
+        <w:instrText xml:space="preserve"> SEQ Figure \* ARABIC </w:instrText>
+      </w:r>
+      <w:r>
+        <w:fldChar w:fldCharType="separate"/>
+      </w:r>
+      <w:r>
+        <w:rPr>
+          <w:noProof/>
+        </w:rPr>
+        <w:t>26</w:t>
+      </w:r>
+      <w:r>
+        <w:rPr>
+          <w:noProof/>
+        </w:rPr>
+        <w:fldChar w:fldCharType="end"/>
+      </w:r>
       <w:r>
         <w:t>. Run DMSwebsite</w:t>
       </w:r>
-      <w:bookmarkEnd w:id="273"/>
+      <w:bookmarkEnd w:id="274"/>
     </w:p>
     <w:p>
       <w:pPr>
@@ -1708,22 +1777,22 @@
           <w:rFonts w:eastAsiaTheme="minorEastAsia"/>
         </w:rPr>
       </w:pPr>
-      <w:bookmarkStart w:id="274" w:name="_Toc405738990"/>
-      <w:bookmarkStart w:id="275" w:name="_Toc374281125"/>
-      <w:bookmarkStart w:id="276" w:name="_Toc374280817"/>
-      <w:bookmarkStart w:id="277" w:name="_Toc374280527"/>
-      <w:bookmarkStart w:id="278" w:name="_Toc374280359"/>
+      <w:bookmarkStart w:id="275" w:name="_Toc405738990"/>
+      <w:bookmarkStart w:id="276" w:name="_Toc374281125"/>
+      <w:bookmarkStart w:id="277" w:name="_Toc374280817"/>
+      <w:bookmarkStart w:id="278" w:name="_Toc374280527"/>
+      <w:bookmarkStart w:id="279" w:name="_Toc374280359"/>
       <w:r>
         <w:rPr>
           <w:rFonts w:eastAsiaTheme="minorEastAsia"/>
         </w:rPr>
         <w:t>User’s Guide</w:t>
       </w:r>
-      <w:bookmarkEnd w:id="274"/>
       <w:bookmarkEnd w:id="275"/>
       <w:bookmarkEnd w:id="276"/>
       <w:bookmarkEnd w:id="277"/>
       <w:bookmarkEnd w:id="278"/>
+      <w:bookmarkEnd w:id="279"/>
     </w:p>
     <w:p>
       <w:pPr>
@@ -1747,32 +1816,31 @@
           <w:szCs w:val="26"/>
         </w:rPr>
       </w:pPr>
-      <w:bookmarkStart w:id="279" w:name="_Toc374279647"/>
-      <w:bookmarkStart w:id="280" w:name="_Toc374280360"/>
-      <w:bookmarkStart w:id="281" w:name="_Toc374280528"/>
-      <w:bookmarkStart w:id="282" w:name="_Toc374280818"/>
-      <w:bookmarkStart w:id="283" w:name="_Toc374281126"/>
-      <w:bookmarkStart w:id="284" w:name="_Toc374334954"/>
-      <w:bookmarkStart w:id="285" w:name="_Toc384924504"/>
-      <w:bookmarkStart w:id="286" w:name="_Toc385091723"/>
-      <w:bookmarkStart w:id="287" w:name="_Toc385249887"/>
-      <w:bookmarkStart w:id="288" w:name="_Toc385320571"/>
-      <w:bookmarkStart w:id="289" w:name="_Toc385346562"/>
-      <w:bookmarkStart w:id="290" w:name="_Toc385423041"/>
-      <w:bookmarkStart w:id="291" w:name="_Toc385423326"/>
-      <w:bookmarkStart w:id="292" w:name="_Toc385423688"/>
-      <w:bookmarkStart w:id="293" w:name="_Toc385593099"/>
-      <w:bookmarkStart w:id="294" w:name="_Toc385623115"/>
-      <w:bookmarkStart w:id="295" w:name="_Toc385646521"/>
-      <w:bookmarkStart w:id="296" w:name="_Toc385652170"/>
-      <w:bookmarkStart w:id="297" w:name="_Toc385665002"/>
-      <w:bookmarkStart w:id="298" w:name="_Toc388748081"/>
-      <w:bookmarkStart w:id="299" w:name="_Toc388749051"/>
-      <w:bookmarkStart w:id="300" w:name="_Toc388749364"/>
-      <w:bookmarkStart w:id="301" w:name="_Toc388777692"/>
-      <w:bookmarkStart w:id="302" w:name="_Toc405697607"/>
-      <w:bookmarkStart w:id="303" w:name="_Toc405738991"/>
-      <w:bookmarkEnd w:id="279"/>
+      <w:bookmarkStart w:id="280" w:name="_Toc374279647"/>
+      <w:bookmarkStart w:id="281" w:name="_Toc374280360"/>
+      <w:bookmarkStart w:id="282" w:name="_Toc374280528"/>
+      <w:bookmarkStart w:id="283" w:name="_Toc374280818"/>
+      <w:bookmarkStart w:id="284" w:name="_Toc374281126"/>
+      <w:bookmarkStart w:id="285" w:name="_Toc374334954"/>
+      <w:bookmarkStart w:id="286" w:name="_Toc384924504"/>
+      <w:bookmarkStart w:id="287" w:name="_Toc385091723"/>
+      <w:bookmarkStart w:id="288" w:name="_Toc385249887"/>
+      <w:bookmarkStart w:id="289" w:name="_Toc385320571"/>
+      <w:bookmarkStart w:id="290" w:name="_Toc385346562"/>
+      <w:bookmarkStart w:id="291" w:name="_Toc385423041"/>
+      <w:bookmarkStart w:id="292" w:name="_Toc385423326"/>
+      <w:bookmarkStart w:id="293" w:name="_Toc385423688"/>
+      <w:bookmarkStart w:id="294" w:name="_Toc385593099"/>
+      <w:bookmarkStart w:id="295" w:name="_Toc385623115"/>
+      <w:bookmarkStart w:id="296" w:name="_Toc385646521"/>
+      <w:bookmarkStart w:id="297" w:name="_Toc385652170"/>
+      <w:bookmarkStart w:id="298" w:name="_Toc385665002"/>
+      <w:bookmarkStart w:id="299" w:name="_Toc388748081"/>
+      <w:bookmarkStart w:id="300" w:name="_Toc388749051"/>
+      <w:bookmarkStart w:id="301" w:name="_Toc388749364"/>
+      <w:bookmarkStart w:id="302" w:name="_Toc388777692"/>
+      <w:bookmarkStart w:id="303" w:name="_Toc405697607"/>
+      <w:bookmarkStart w:id="304" w:name="_Toc405738991"/>
       <w:bookmarkEnd w:id="280"/>
       <w:bookmarkEnd w:id="281"/>
       <w:bookmarkEnd w:id="282"/>
@@ -1797,6 +1865,7 @@
       <w:bookmarkEnd w:id="301"/>
       <w:bookmarkEnd w:id="302"/>
       <w:bookmarkEnd w:id="303"/>
+      <w:bookmarkEnd w:id="304"/>
     </w:p>
     <w:p>
       <w:pPr>
@@ -1807,28 +1876,28 @@
           <w:rFonts w:eastAsiaTheme="minorEastAsia"/>
         </w:rPr>
       </w:pPr>
-      <w:bookmarkStart w:id="304" w:name="_Toc374281127"/>
-      <w:bookmarkStart w:id="305" w:name="_Toc374280819"/>
-      <w:bookmarkStart w:id="306" w:name="_Toc374280529"/>
-      <w:bookmarkStart w:id="307" w:name="_Toc374280361"/>
-      <w:bookmarkStart w:id="308" w:name="_Toc405738992"/>
+      <w:bookmarkStart w:id="305" w:name="_Toc374281127"/>
+      <w:bookmarkStart w:id="306" w:name="_Toc374280819"/>
+      <w:bookmarkStart w:id="307" w:name="_Toc374280529"/>
+      <w:bookmarkStart w:id="308" w:name="_Toc374280361"/>
+      <w:bookmarkStart w:id="309" w:name="_Toc405738992"/>
       <w:r>
         <w:rPr>
           <w:rFonts w:eastAsiaTheme="minorEastAsia"/>
         </w:rPr>
         <w:t xml:space="preserve">Guides for </w:t>
       </w:r>
-      <w:bookmarkEnd w:id="304"/>
       <w:bookmarkEnd w:id="305"/>
       <w:bookmarkEnd w:id="306"/>
       <w:bookmarkEnd w:id="307"/>
+      <w:bookmarkEnd w:id="308"/>
       <w:r>
         <w:rPr>
           <w:rFonts w:eastAsiaTheme="minorEastAsia"/>
         </w:rPr>
         <w:t>Customer</w:t>
       </w:r>
-      <w:bookmarkEnd w:id="308"/>
+      <w:bookmarkEnd w:id="309"/>
     </w:p>
     <w:p>
       <w:pPr>
@@ -1850,33 +1919,32 @@
           <w:color w:val="984806" w:themeColor="accent6" w:themeShade="80"/>
         </w:rPr>
       </w:pPr>
-      <w:bookmarkStart w:id="309" w:name="_Toc374280362"/>
-      <w:bookmarkStart w:id="310" w:name="_Toc374280820"/>
-      <w:bookmarkStart w:id="311" w:name="_Toc374281128"/>
-      <w:bookmarkStart w:id="312" w:name="_Toc374334956"/>
-      <w:bookmarkStart w:id="313" w:name="_Toc384924506"/>
-      <w:bookmarkStart w:id="314" w:name="_Toc385091725"/>
-      <w:bookmarkStart w:id="315" w:name="_Toc385249889"/>
-      <w:bookmarkStart w:id="316" w:name="_Toc385320573"/>
-      <w:bookmarkStart w:id="317" w:name="_Toc385346564"/>
-      <w:bookmarkStart w:id="318" w:name="_Toc385423043"/>
-      <w:bookmarkStart w:id="319" w:name="_Toc385423328"/>
-      <w:bookmarkStart w:id="320" w:name="_Toc385423690"/>
-      <w:bookmarkStart w:id="321" w:name="_Toc385593101"/>
-      <w:bookmarkStart w:id="322" w:name="_Toc385623117"/>
-      <w:bookmarkStart w:id="323" w:name="_Toc385646523"/>
-      <w:bookmarkStart w:id="324" w:name="_Toc385652172"/>
-      <w:bookmarkStart w:id="325" w:name="_Toc385665004"/>
-      <w:bookmarkStart w:id="326" w:name="_Toc388748083"/>
-      <w:bookmarkStart w:id="327" w:name="_Toc388749053"/>
-      <w:bookmarkStart w:id="328" w:name="_Toc388749366"/>
-      <w:bookmarkStart w:id="329" w:name="_Toc388777694"/>
-      <w:bookmarkStart w:id="330" w:name="_Toc405697609"/>
-      <w:bookmarkStart w:id="331" w:name="_Toc405738993"/>
-      <w:bookmarkStart w:id="332" w:name="_Toc374280367"/>
-      <w:bookmarkStart w:id="333" w:name="_Toc374280825"/>
-      <w:bookmarkStart w:id="334" w:name="_Toc374281133"/>
-      <w:bookmarkEnd w:id="309"/>
+      <w:bookmarkStart w:id="310" w:name="_Toc374280362"/>
+      <w:bookmarkStart w:id="311" w:name="_Toc374280820"/>
+      <w:bookmarkStart w:id="312" w:name="_Toc374281128"/>
+      <w:bookmarkStart w:id="313" w:name="_Toc374334956"/>
+      <w:bookmarkStart w:id="314" w:name="_Toc384924506"/>
+      <w:bookmarkStart w:id="315" w:name="_Toc385091725"/>
+      <w:bookmarkStart w:id="316" w:name="_Toc385249889"/>
+      <w:bookmarkStart w:id="317" w:name="_Toc385320573"/>
+      <w:bookmarkStart w:id="318" w:name="_Toc385346564"/>
+      <w:bookmarkStart w:id="319" w:name="_Toc385423043"/>
+      <w:bookmarkStart w:id="320" w:name="_Toc385423328"/>
+      <w:bookmarkStart w:id="321" w:name="_Toc385423690"/>
+      <w:bookmarkStart w:id="322" w:name="_Toc385593101"/>
+      <w:bookmarkStart w:id="323" w:name="_Toc385623117"/>
+      <w:bookmarkStart w:id="324" w:name="_Toc385646523"/>
+      <w:bookmarkStart w:id="325" w:name="_Toc385652172"/>
+      <w:bookmarkStart w:id="326" w:name="_Toc385665004"/>
+      <w:bookmarkStart w:id="327" w:name="_Toc388748083"/>
+      <w:bookmarkStart w:id="328" w:name="_Toc388749053"/>
+      <w:bookmarkStart w:id="329" w:name="_Toc388749366"/>
+      <w:bookmarkStart w:id="330" w:name="_Toc388777694"/>
+      <w:bookmarkStart w:id="331" w:name="_Toc405697609"/>
+      <w:bookmarkStart w:id="332" w:name="_Toc405738993"/>
+      <w:bookmarkStart w:id="333" w:name="_Toc374280367"/>
+      <w:bookmarkStart w:id="334" w:name="_Toc374280825"/>
+      <w:bookmarkStart w:id="335" w:name="_Toc374281133"/>
       <w:bookmarkEnd w:id="310"/>
       <w:bookmarkEnd w:id="311"/>
       <w:bookmarkEnd w:id="312"/>
@@ -1899,6 +1967,7 @@
       <w:bookmarkEnd w:id="329"/>
       <w:bookmarkEnd w:id="330"/>
       <w:bookmarkEnd w:id="331"/>
+      <w:bookmarkEnd w:id="332"/>
     </w:p>
     <w:p>
       <w:pPr>
@@ -1920,24 +1989,23 @@
           <w:color w:val="984806" w:themeColor="accent6" w:themeShade="80"/>
         </w:rPr>
       </w:pPr>
-      <w:bookmarkStart w:id="335" w:name="_Toc385249890"/>
-      <w:bookmarkStart w:id="336" w:name="_Toc385320574"/>
-      <w:bookmarkStart w:id="337" w:name="_Toc385346565"/>
-      <w:bookmarkStart w:id="338" w:name="_Toc385423044"/>
-      <w:bookmarkStart w:id="339" w:name="_Toc385423329"/>
-      <w:bookmarkStart w:id="340" w:name="_Toc385423691"/>
-      <w:bookmarkStart w:id="341" w:name="_Toc385593102"/>
-      <w:bookmarkStart w:id="342" w:name="_Toc385623118"/>
-      <w:bookmarkStart w:id="343" w:name="_Toc385646524"/>
-      <w:bookmarkStart w:id="344" w:name="_Toc385652173"/>
-      <w:bookmarkStart w:id="345" w:name="_Toc385665005"/>
-      <w:bookmarkStart w:id="346" w:name="_Toc388748084"/>
-      <w:bookmarkStart w:id="347" w:name="_Toc388749054"/>
-      <w:bookmarkStart w:id="348" w:name="_Toc388749367"/>
-      <w:bookmarkStart w:id="349" w:name="_Toc388777695"/>
-      <w:bookmarkStart w:id="350" w:name="_Toc405697610"/>
-      <w:bookmarkStart w:id="351" w:name="_Toc405738994"/>
-      <w:bookmarkEnd w:id="335"/>
+      <w:bookmarkStart w:id="336" w:name="_Toc385249890"/>
+      <w:bookmarkStart w:id="337" w:name="_Toc385320574"/>
+      <w:bookmarkStart w:id="338" w:name="_Toc385346565"/>
+      <w:bookmarkStart w:id="339" w:name="_Toc385423044"/>
+      <w:bookmarkStart w:id="340" w:name="_Toc385423329"/>
+      <w:bookmarkStart w:id="341" w:name="_Toc385423691"/>
+      <w:bookmarkStart w:id="342" w:name="_Toc385593102"/>
+      <w:bookmarkStart w:id="343" w:name="_Toc385623118"/>
+      <w:bookmarkStart w:id="344" w:name="_Toc385646524"/>
+      <w:bookmarkStart w:id="345" w:name="_Toc385652173"/>
+      <w:bookmarkStart w:id="346" w:name="_Toc385665005"/>
+      <w:bookmarkStart w:id="347" w:name="_Toc388748084"/>
+      <w:bookmarkStart w:id="348" w:name="_Toc388749054"/>
+      <w:bookmarkStart w:id="349" w:name="_Toc388749367"/>
+      <w:bookmarkStart w:id="350" w:name="_Toc388777695"/>
+      <w:bookmarkStart w:id="351" w:name="_Toc405697610"/>
+      <w:bookmarkStart w:id="352" w:name="_Toc405738994"/>
       <w:bookmarkEnd w:id="336"/>
       <w:bookmarkEnd w:id="337"/>
       <w:bookmarkEnd w:id="338"/>
@@ -1954,6 +2022,7 @@
       <w:bookmarkEnd w:id="349"/>
       <w:bookmarkEnd w:id="350"/>
       <w:bookmarkEnd w:id="351"/>
+      <w:bookmarkEnd w:id="352"/>
     </w:p>
     <w:p>
       <w:pPr>
@@ -1975,24 +2044,23 @@
           <w:color w:val="984806" w:themeColor="accent6" w:themeShade="80"/>
         </w:rPr>
       </w:pPr>
-      <w:bookmarkStart w:id="352" w:name="_Toc385249891"/>
-      <w:bookmarkStart w:id="353" w:name="_Toc385320575"/>
-      <w:bookmarkStart w:id="354" w:name="_Toc385346566"/>
-      <w:bookmarkStart w:id="355" w:name="_Toc385423045"/>
-      <w:bookmarkStart w:id="356" w:name="_Toc385423330"/>
-      <w:bookmarkStart w:id="357" w:name="_Toc385423692"/>
-      <w:bookmarkStart w:id="358" w:name="_Toc385593103"/>
-      <w:bookmarkStart w:id="359" w:name="_Toc385623119"/>
-      <w:bookmarkStart w:id="360" w:name="_Toc385646525"/>
-      <w:bookmarkStart w:id="361" w:name="_Toc385652174"/>
-      <w:bookmarkStart w:id="362" w:name="_Toc385665006"/>
-      <w:bookmarkStart w:id="363" w:name="_Toc388748085"/>
-      <w:bookmarkStart w:id="364" w:name="_Toc388749055"/>
-      <w:bookmarkStart w:id="365" w:name="_Toc388749368"/>
-      <w:bookmarkStart w:id="366" w:name="_Toc388777696"/>
-      <w:bookmarkStart w:id="367" w:name="_Toc405697611"/>
-      <w:bookmarkStart w:id="368" w:name="_Toc405738995"/>
-      <w:bookmarkEnd w:id="352"/>
+      <w:bookmarkStart w:id="353" w:name="_Toc385249891"/>
+      <w:bookmarkStart w:id="354" w:name="_Toc385320575"/>
+      <w:bookmarkStart w:id="355" w:name="_Toc385346566"/>
+      <w:bookmarkStart w:id="356" w:name="_Toc385423045"/>
+      <w:bookmarkStart w:id="357" w:name="_Toc385423330"/>
+      <w:bookmarkStart w:id="358" w:name="_Toc385423692"/>
+      <w:bookmarkStart w:id="359" w:name="_Toc385593103"/>
+      <w:bookmarkStart w:id="360" w:name="_Toc385623119"/>
+      <w:bookmarkStart w:id="361" w:name="_Toc385646525"/>
+      <w:bookmarkStart w:id="362" w:name="_Toc385652174"/>
+      <w:bookmarkStart w:id="363" w:name="_Toc385665006"/>
+      <w:bookmarkStart w:id="364" w:name="_Toc388748085"/>
+      <w:bookmarkStart w:id="365" w:name="_Toc388749055"/>
+      <w:bookmarkStart w:id="366" w:name="_Toc388749368"/>
+      <w:bookmarkStart w:id="367" w:name="_Toc388777696"/>
+      <w:bookmarkStart w:id="368" w:name="_Toc405697611"/>
+      <w:bookmarkStart w:id="369" w:name="_Toc405738995"/>
       <w:bookmarkEnd w:id="353"/>
       <w:bookmarkEnd w:id="354"/>
       <w:bookmarkEnd w:id="355"/>
@@ -2009,6 +2077,7 @@
       <w:bookmarkEnd w:id="366"/>
       <w:bookmarkEnd w:id="367"/>
       <w:bookmarkEnd w:id="368"/>
+      <w:bookmarkEnd w:id="369"/>
     </w:p>
     <w:p>
       <w:pPr>
@@ -2030,24 +2099,23 @@
           <w:color w:val="984806" w:themeColor="accent6" w:themeShade="80"/>
         </w:rPr>
       </w:pPr>
-      <w:bookmarkStart w:id="369" w:name="_Toc385249892"/>
-      <w:bookmarkStart w:id="370" w:name="_Toc385320576"/>
-      <w:bookmarkStart w:id="371" w:name="_Toc385346567"/>
-      <w:bookmarkStart w:id="372" w:name="_Toc385423046"/>
-      <w:bookmarkStart w:id="373" w:name="_Toc385423331"/>
-      <w:bookmarkStart w:id="374" w:name="_Toc385423693"/>
-      <w:bookmarkStart w:id="375" w:name="_Toc385593104"/>
-      <w:bookmarkStart w:id="376" w:name="_Toc385623120"/>
-      <w:bookmarkStart w:id="377" w:name="_Toc385646526"/>
-      <w:bookmarkStart w:id="378" w:name="_Toc385652175"/>
-      <w:bookmarkStart w:id="379" w:name="_Toc385665007"/>
-      <w:bookmarkStart w:id="380" w:name="_Toc388748086"/>
-      <w:bookmarkStart w:id="381" w:name="_Toc388749056"/>
-      <w:bookmarkStart w:id="382" w:name="_Toc388749369"/>
-      <w:bookmarkStart w:id="383" w:name="_Toc388777697"/>
-      <w:bookmarkStart w:id="384" w:name="_Toc405697612"/>
-      <w:bookmarkStart w:id="385" w:name="_Toc405738996"/>
-      <w:bookmarkEnd w:id="369"/>
+      <w:bookmarkStart w:id="370" w:name="_Toc385249892"/>
+      <w:bookmarkStart w:id="371" w:name="_Toc385320576"/>
+      <w:bookmarkStart w:id="372" w:name="_Toc385346567"/>
+      <w:bookmarkStart w:id="373" w:name="_Toc385423046"/>
+      <w:bookmarkStart w:id="374" w:name="_Toc385423331"/>
+      <w:bookmarkStart w:id="375" w:name="_Toc385423693"/>
+      <w:bookmarkStart w:id="376" w:name="_Toc385593104"/>
+      <w:bookmarkStart w:id="377" w:name="_Toc385623120"/>
+      <w:bookmarkStart w:id="378" w:name="_Toc385646526"/>
+      <w:bookmarkStart w:id="379" w:name="_Toc385652175"/>
+      <w:bookmarkStart w:id="380" w:name="_Toc385665007"/>
+      <w:bookmarkStart w:id="381" w:name="_Toc388748086"/>
+      <w:bookmarkStart w:id="382" w:name="_Toc388749056"/>
+      <w:bookmarkStart w:id="383" w:name="_Toc388749369"/>
+      <w:bookmarkStart w:id="384" w:name="_Toc388777697"/>
+      <w:bookmarkStart w:id="385" w:name="_Toc405697612"/>
+      <w:bookmarkStart w:id="386" w:name="_Toc405738996"/>
       <w:bookmarkEnd w:id="370"/>
       <w:bookmarkEnd w:id="371"/>
       <w:bookmarkEnd w:id="372"/>
@@ -2064,6 +2132,7 @@
       <w:bookmarkEnd w:id="383"/>
       <w:bookmarkEnd w:id="384"/>
       <w:bookmarkEnd w:id="385"/>
+      <w:bookmarkEnd w:id="386"/>
     </w:p>
     <w:p>
       <w:pPr>
@@ -2073,11 +2142,11 @@
           <w:rFonts w:eastAsiaTheme="minorEastAsia"/>
         </w:rPr>
       </w:pPr>
-      <w:bookmarkStart w:id="386" w:name="_Toc405738997"/>
-      <w:bookmarkStart w:id="387" w:name="_Toc385282568"/>
-      <w:bookmarkEnd w:id="332"/>
+      <w:bookmarkStart w:id="387" w:name="_Toc405738997"/>
+      <w:bookmarkStart w:id="388" w:name="_Toc385282568"/>
       <w:bookmarkEnd w:id="333"/>
       <w:bookmarkEnd w:id="334"/>
+      <w:bookmarkEnd w:id="335"/>
       <w:r>
         <w:rPr>
           <w:rFonts w:eastAsiaTheme="minorEastAsia"/>
@@ -2091,8 +2160,8 @@
         </w:rPr>
         <w:t xml:space="preserve"> to the system</w:t>
       </w:r>
-      <w:bookmarkEnd w:id="386"/>
       <w:bookmarkEnd w:id="387"/>
+      <w:bookmarkEnd w:id="388"/>
     </w:p>
     <w:p>
       <w:pPr>
@@ -2279,6 +2348,7 @@
           <w:noProof/>
           <w:lang w:eastAsia="en-US"/>
         </w:rPr>
+        <w:lastRenderedPageBreak/>
         <mc:AlternateContent>
           <mc:Choice Requires="wps">
             <w:drawing>
@@ -2682,25 +2752,38 @@
         <w:pStyle w:val="Caption"/>
         <w:jc w:val="center"/>
       </w:pPr>
-      <w:bookmarkStart w:id="388" w:name="_Toc405739026"/>
+      <w:bookmarkStart w:id="389" w:name="_Toc405739026"/>
       <w:r>
         <w:t xml:space="preserve">Screen </w:t>
       </w:r>
-      <w:fldSimple w:instr=" SEQ Screen \* ARABIC ">
-        <w:r>
-          <w:rPr>
-            <w:noProof/>
-          </w:rPr>
-          <w:t>1</w:t>
-        </w:r>
-      </w:fldSimple>
+      <w:r>
+        <w:fldChar w:fldCharType="begin"/>
+      </w:r>
+      <w:r>
+        <w:instrText xml:space="preserve"> SEQ Screen \* ARABIC </w:instrText>
+      </w:r>
+      <w:r>
+        <w:fldChar w:fldCharType="separate"/>
+      </w:r>
+      <w:r>
+        <w:rPr>
+          <w:noProof/>
+        </w:rPr>
+        <w:t>1</w:t>
+      </w:r>
+      <w:r>
+        <w:rPr>
+          <w:noProof/>
+        </w:rPr>
+        <w:fldChar w:fldCharType="end"/>
+      </w:r>
       <w:r>
         <w:rPr>
           <w:lang w:val="vi-VN"/>
         </w:rPr>
         <w:t>. Login screen</w:t>
       </w:r>
-      <w:bookmarkEnd w:id="388"/>
+      <w:bookmarkEnd w:id="389"/>
     </w:p>
     <w:tbl>
       <w:tblPr>
@@ -2916,7 +2999,6 @@
               <w:rPr>
                 <w:noProof/>
               </w:rPr>
-              <w:lastRenderedPageBreak/>
               <w:t>3.</w:t>
             </w:r>
           </w:p>
@@ -3021,11 +3103,11 @@
           <w:rFonts w:eastAsiaTheme="minorEastAsia"/>
         </w:rPr>
       </w:pPr>
-      <w:bookmarkStart w:id="389" w:name="_Toc405738998"/>
-      <w:bookmarkStart w:id="390" w:name="_Toc385282569"/>
-      <w:bookmarkStart w:id="391" w:name="_Toc374281134"/>
-      <w:bookmarkStart w:id="392" w:name="_Toc374280826"/>
-      <w:bookmarkStart w:id="393" w:name="_Toc374280368"/>
+      <w:bookmarkStart w:id="390" w:name="_Toc405738998"/>
+      <w:bookmarkStart w:id="391" w:name="_Toc385282569"/>
+      <w:bookmarkStart w:id="392" w:name="_Toc374281134"/>
+      <w:bookmarkStart w:id="393" w:name="_Toc374280826"/>
+      <w:bookmarkStart w:id="394" w:name="_Toc374280368"/>
       <w:r>
         <w:rPr>
           <w:rFonts w:eastAsiaTheme="minorEastAsia"/>
@@ -3039,11 +3121,11 @@
         </w:rPr>
         <w:t xml:space="preserve"> of the system</w:t>
       </w:r>
-      <w:bookmarkEnd w:id="389"/>
       <w:bookmarkEnd w:id="390"/>
       <w:bookmarkEnd w:id="391"/>
       <w:bookmarkEnd w:id="392"/>
       <w:bookmarkEnd w:id="393"/>
+      <w:bookmarkEnd w:id="394"/>
       <w:r>
         <w:rPr>
           <w:rFonts w:eastAsiaTheme="minorEastAsia"/>
@@ -3230,25 +3312,38 @@
         <w:pStyle w:val="Caption"/>
         <w:jc w:val="center"/>
       </w:pPr>
-      <w:bookmarkStart w:id="394" w:name="_Toc405739027"/>
+      <w:bookmarkStart w:id="395" w:name="_Toc405739027"/>
       <w:r>
         <w:t xml:space="preserve">Screen </w:t>
       </w:r>
-      <w:fldSimple w:instr=" SEQ Screen \* ARABIC ">
-        <w:r>
-          <w:rPr>
-            <w:noProof/>
-          </w:rPr>
-          <w:t>2</w:t>
-        </w:r>
-      </w:fldSimple>
+      <w:r>
+        <w:fldChar w:fldCharType="begin"/>
+      </w:r>
+      <w:r>
+        <w:instrText xml:space="preserve"> SEQ Screen \* ARABIC </w:instrText>
+      </w:r>
+      <w:r>
+        <w:fldChar w:fldCharType="separate"/>
+      </w:r>
+      <w:r>
+        <w:rPr>
+          <w:noProof/>
+        </w:rPr>
+        <w:t>2</w:t>
+      </w:r>
+      <w:r>
+        <w:rPr>
+          <w:noProof/>
+        </w:rPr>
+        <w:fldChar w:fldCharType="end"/>
+      </w:r>
       <w:r>
         <w:rPr>
           <w:lang w:val="vi-VN"/>
         </w:rPr>
         <w:t>. Logout screen</w:t>
       </w:r>
-      <w:bookmarkEnd w:id="394"/>
+      <w:bookmarkEnd w:id="395"/>
     </w:p>
     <w:tbl>
       <w:tblPr>
@@ -3388,11 +3483,11 @@
           <w:rFonts w:eastAsiaTheme="minorEastAsia"/>
         </w:rPr>
       </w:pPr>
-      <w:bookmarkStart w:id="395" w:name="_Toc405738999"/>
-      <w:bookmarkStart w:id="396" w:name="_Toc385282570"/>
-      <w:bookmarkStart w:id="397" w:name="_Toc374281135"/>
-      <w:bookmarkStart w:id="398" w:name="_Toc374280827"/>
-      <w:bookmarkStart w:id="399" w:name="_Toc374280369"/>
+      <w:bookmarkStart w:id="396" w:name="_Toc405738999"/>
+      <w:bookmarkStart w:id="397" w:name="_Toc385282570"/>
+      <w:bookmarkStart w:id="398" w:name="_Toc374281135"/>
+      <w:bookmarkStart w:id="399" w:name="_Toc374280827"/>
+      <w:bookmarkStart w:id="400" w:name="_Toc374280369"/>
       <w:r>
         <w:rPr>
           <w:rFonts w:eastAsiaTheme="minorEastAsia"/>
@@ -3413,11 +3508,11 @@
         </w:rPr>
         <w:t xml:space="preserve"> role</w:t>
       </w:r>
-      <w:bookmarkEnd w:id="395"/>
       <w:bookmarkEnd w:id="396"/>
       <w:bookmarkEnd w:id="397"/>
       <w:bookmarkEnd w:id="398"/>
       <w:bookmarkEnd w:id="399"/>
+      <w:bookmarkEnd w:id="400"/>
       <w:r>
         <w:rPr>
           <w:rFonts w:eastAsiaTheme="minorEastAsia"/>
@@ -3746,7 +3841,7 @@
           </mc:Choice>
           <mc:Fallback>
             <w:pict>
-              <v:shapetype w14:anchorId="39CC1E4E" id="_x0000_t109" coordsize="21600,21600" o:spt="109" path="m,l,21600r21600,l21600,xe">
+              <v:shapetype w14:anchorId="6E6E55C7" id="_x0000_t109" coordsize="21600,21600" o:spt="109" path="m,l,21600r21600,l21600,xe">
                 <v:stroke joinstyle="miter"/>
                 <v:path gradientshapeok="t" o:connecttype="rect"/>
               </v:shapetype>
@@ -3832,18 +3927,31 @@
           <w:szCs w:val="24"/>
         </w:rPr>
       </w:pPr>
-      <w:bookmarkStart w:id="400" w:name="_Toc405739028"/>
+      <w:bookmarkStart w:id="401" w:name="_Toc405739028"/>
       <w:r>
         <w:t xml:space="preserve">Screen </w:t>
       </w:r>
-      <w:fldSimple w:instr=" SEQ Screen \* ARABIC ">
-        <w:r>
-          <w:rPr>
-            <w:noProof/>
-          </w:rPr>
-          <w:t>3</w:t>
-        </w:r>
-      </w:fldSimple>
+      <w:r>
+        <w:fldChar w:fldCharType="begin"/>
+      </w:r>
+      <w:r>
+        <w:instrText xml:space="preserve"> SEQ Screen \* ARABIC </w:instrText>
+      </w:r>
+      <w:r>
+        <w:fldChar w:fldCharType="separate"/>
+      </w:r>
+      <w:r>
+        <w:rPr>
+          <w:noProof/>
+        </w:rPr>
+        <w:t>3</w:t>
+      </w:r>
+      <w:r>
+        <w:rPr>
+          <w:noProof/>
+        </w:rPr>
+        <w:fldChar w:fldCharType="end"/>
+      </w:r>
       <w:r>
         <w:rPr>
           <w:lang w:val="vi-VN"/>
@@ -3857,7 +3965,7 @@
         </w:rPr>
         <w:t xml:space="preserve"> screen</w:t>
       </w:r>
-      <w:bookmarkEnd w:id="400"/>
+      <w:bookmarkEnd w:id="401"/>
     </w:p>
     <w:tbl>
       <w:tblPr>
@@ -4082,14 +4190,14 @@
           <w:rFonts w:eastAsiaTheme="minorEastAsia"/>
         </w:rPr>
       </w:pPr>
-      <w:bookmarkStart w:id="401" w:name="_Toc405739000"/>
+      <w:bookmarkStart w:id="402" w:name="_Toc405739000"/>
       <w:r>
         <w:rPr>
           <w:rFonts w:eastAsiaTheme="minorEastAsia"/>
         </w:rPr>
         <w:t>Make order</w:t>
       </w:r>
-      <w:bookmarkEnd w:id="401"/>
+      <w:bookmarkEnd w:id="402"/>
     </w:p>
     <w:p>
       <w:r>
@@ -5364,7 +5472,7 @@
           </mc:Choice>
           <mc:Fallback>
             <w:pict>
-              <v:shape w14:anchorId="0ADF168E" id="Flowchart: Process 135" o:spid="_x0000_s1026" type="#_x0000_t109" style="position:absolute;margin-left:.85pt;margin-top:22.05pt;width:196.4pt;height:198.65pt;z-index:251663872;visibility:visible;mso-wrap-style:square;mso-width-percent:0;mso-height-percent:0;mso-wrap-distance-left:9pt;mso-wrap-distance-top:0;mso-wrap-distance-right:9pt;mso-wrap-distance-bottom:0;mso-position-horizontal:absolute;mso-position-horizontal-relative:margin;mso-position-vertical:absolute;mso-position-vertical-relative:text;mso-width-percent:0;mso-height-percent:0;mso-width-relative:margin;mso-height-relative:margin;v-text-anchor:middle" o:gfxdata="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" filled="f" strokecolor="#943634 [2405]" strokeweight="1.5pt">
+              <v:shape w14:anchorId="59F4D2BB" id="Flowchart: Process 135" o:spid="_x0000_s1026" type="#_x0000_t109" style="position:absolute;margin-left:.85pt;margin-top:22.05pt;width:196.4pt;height:198.65pt;z-index:251663872;visibility:visible;mso-wrap-style:square;mso-width-percent:0;mso-height-percent:0;mso-wrap-distance-left:9pt;mso-wrap-distance-top:0;mso-wrap-distance-right:9pt;mso-wrap-distance-bottom:0;mso-position-horizontal:absolute;mso-position-horizontal-relative:margin;mso-position-vertical:absolute;mso-position-vertical-relative:text;mso-width-percent:0;mso-height-percent:0;mso-width-relative:margin;mso-height-relative:margin;v-text-anchor:middle" o:gfxdata="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" filled="f" strokecolor="#943634 [2405]" strokeweight="1.5pt">
                 <v:stroke dashstyle="dash"/>
                 <v:path arrowok="t"/>
                 <w10:wrap anchorx="margin"/>
@@ -5659,14 +5767,14 @@
           <w:rFonts w:eastAsiaTheme="minorEastAsia"/>
         </w:rPr>
       </w:pPr>
-      <w:bookmarkStart w:id="402" w:name="_Toc405739001"/>
+      <w:bookmarkStart w:id="403" w:name="_Toc405739001"/>
       <w:r>
         <w:rPr>
           <w:rFonts w:eastAsiaTheme="minorEastAsia"/>
         </w:rPr>
         <w:t>View order history</w:t>
       </w:r>
-      <w:bookmarkEnd w:id="402"/>
+      <w:bookmarkEnd w:id="403"/>
     </w:p>
     <w:p>
       <w:r>
@@ -6060,7 +6168,7 @@
           <w:rFonts w:eastAsiaTheme="minorEastAsia"/>
         </w:rPr>
       </w:pPr>
-      <w:bookmarkStart w:id="403" w:name="_Toc405739002"/>
+      <w:bookmarkStart w:id="404" w:name="_Toc405739002"/>
       <w:r>
         <w:rPr>
           <w:rFonts w:eastAsiaTheme="minorEastAsia"/>
@@ -6173,7 +6281,7 @@
         </w:rPr>
         <w:t>View payment history</w:t>
       </w:r>
-      <w:bookmarkEnd w:id="403"/>
+      <w:bookmarkEnd w:id="404"/>
     </w:p>
     <w:p>
       <w:r>
@@ -6566,14 +6674,14 @@
           <w:rFonts w:eastAsiaTheme="minorEastAsia"/>
         </w:rPr>
       </w:pPr>
-      <w:bookmarkStart w:id="404" w:name="_Toc405739003"/>
+      <w:bookmarkStart w:id="405" w:name="_Toc405739003"/>
       <w:r>
         <w:rPr>
           <w:rFonts w:eastAsiaTheme="minorEastAsia"/>
         </w:rPr>
         <w:t>Guides for Staff</w:t>
       </w:r>
-      <w:bookmarkEnd w:id="404"/>
+      <w:bookmarkEnd w:id="405"/>
     </w:p>
     <w:p>
       <w:pPr>
@@ -6582,14 +6690,14 @@
           <w:rFonts w:eastAsiaTheme="minorEastAsia"/>
         </w:rPr>
       </w:pPr>
-      <w:bookmarkStart w:id="405" w:name="_Toc405739004"/>
+      <w:bookmarkStart w:id="406" w:name="_Toc405739004"/>
       <w:r>
         <w:rPr>
           <w:rFonts w:eastAsiaTheme="minorEastAsia"/>
         </w:rPr>
         <w:t>Add drugs</w:t>
       </w:r>
-      <w:bookmarkEnd w:id="405"/>
+      <w:bookmarkEnd w:id="406"/>
     </w:p>
     <w:p>
       <w:r>
@@ -7001,14 +7109,14 @@
           <w:rFonts w:eastAsiaTheme="minorEastAsia"/>
         </w:rPr>
       </w:pPr>
-      <w:bookmarkStart w:id="406" w:name="_Toc405739005"/>
+      <w:bookmarkStart w:id="407" w:name="_Toc405739005"/>
       <w:r>
         <w:rPr>
           <w:rFonts w:eastAsiaTheme="minorEastAsia"/>
         </w:rPr>
         <w:t>Edit drugs</w:t>
       </w:r>
-      <w:bookmarkEnd w:id="406"/>
+      <w:bookmarkEnd w:id="407"/>
     </w:p>
     <w:p/>
     <w:p>
@@ -7531,14 +7639,14 @@
           <w:rFonts w:eastAsiaTheme="minorEastAsia"/>
         </w:rPr>
       </w:pPr>
-      <w:bookmarkStart w:id="407" w:name="_Toc405739006"/>
+      <w:bookmarkStart w:id="408" w:name="_Toc405739006"/>
       <w:r>
         <w:rPr>
           <w:rFonts w:eastAsiaTheme="minorEastAsia"/>
         </w:rPr>
         <w:t>Delete drugs</w:t>
       </w:r>
-      <w:bookmarkEnd w:id="407"/>
+      <w:bookmarkEnd w:id="408"/>
     </w:p>
     <w:p>
       <w:r>
@@ -8222,14 +8330,7 @@
                 <w:rFonts w:cs="Times New Roman"/>
                 <w:szCs w:val="24"/>
               </w:rPr>
-              <w:t xml:space="preserve">Click “ </w:t>
-            </w:r>
-            <w:r>
-              <w:rPr>
-                <w:rFonts w:cs="Times New Roman"/>
-                <w:szCs w:val="24"/>
-              </w:rPr>
-              <w:t>Xem chi tiết” button, System will show detail of the selected Order</w:t>
+              <w:t>Click “ Xem chi tiết” button, System will show detail of the selected Order</w:t>
             </w:r>
           </w:p>
         </w:tc>
@@ -9055,56 +9156,7 @@
                 <w:rFonts w:cs="Times New Roman"/>
                 <w:szCs w:val="24"/>
               </w:rPr>
-              <w:t>After logged in with salesman account</w:t>
-            </w:r>
-            <w:r>
-              <w:rPr>
-                <w:rFonts w:cs="Times New Roman"/>
-                <w:szCs w:val="24"/>
-              </w:rPr>
-              <w:t>, o</w:t>
-            </w:r>
-            <w:r>
-              <w:rPr>
-                <w:rFonts w:cs="Times New Roman"/>
-                <w:szCs w:val="24"/>
-              </w:rPr>
-              <w:t xml:space="preserve">n </w:t>
-            </w:r>
-            <w:r>
-              <w:rPr>
-                <w:rFonts w:cs="Times New Roman"/>
-                <w:szCs w:val="24"/>
-              </w:rPr>
-              <w:t>Salesman</w:t>
-            </w:r>
-            <w:r>
-              <w:rPr>
-                <w:rFonts w:cs="Times New Roman"/>
-                <w:szCs w:val="24"/>
-              </w:rPr>
-              <w:t xml:space="preserve"> account Homepage, click “</w:t>
-            </w:r>
-            <w:r>
-              <w:rPr>
-                <w:rFonts w:cs="Times New Roman"/>
-                <w:szCs w:val="24"/>
-              </w:rPr>
-              <w:t>Nhà thuốc</w:t>
-            </w:r>
-            <w:r>
-              <w:rPr>
-                <w:rFonts w:cs="Times New Roman"/>
-                <w:szCs w:val="24"/>
-              </w:rPr>
-              <w:t>”</w:t>
-            </w:r>
-            <w:r>
-              <w:rPr>
-                <w:rFonts w:cs="Times New Roman"/>
-                <w:szCs w:val="24"/>
-              </w:rPr>
-              <w:t>, then “Danh sách nhà thuốc quản lí”</w:t>
+              <w:t>After logged in with salesman account, on Salesman account Homepage, click “Nhà thuốc”, then “Danh sách nhà thuốc quản lí”</w:t>
             </w:r>
           </w:p>
         </w:tc>
@@ -9167,14 +9219,7 @@
                 <w:rFonts w:cs="Times New Roman"/>
                 <w:szCs w:val="24"/>
               </w:rPr>
-              <w:t xml:space="preserve">Click “ </w:t>
-            </w:r>
-            <w:r>
-              <w:rPr>
-                <w:rFonts w:cs="Times New Roman"/>
-                <w:szCs w:val="24"/>
-              </w:rPr>
-              <w:t>Tạo đơn hàng” button , system will show Create Order screen</w:t>
+              <w:t>Click “ Tạo đơn hàng” button , system will show Create Order screen</w:t>
             </w:r>
           </w:p>
         </w:tc>
@@ -9609,35 +9654,7 @@
                 <w:rFonts w:cs="Times New Roman"/>
                 <w:szCs w:val="24"/>
               </w:rPr>
-              <w:t>After logged in with salesman account, on Salesman account Homepage, click “Nhà thuốc”, then “</w:t>
-            </w:r>
-            <w:r>
-              <w:rPr>
-                <w:rFonts w:cs="Times New Roman"/>
-                <w:szCs w:val="24"/>
-              </w:rPr>
-              <w:t>Các</w:t>
-            </w:r>
-            <w:r>
-              <w:rPr>
-                <w:rFonts w:cs="Times New Roman"/>
-                <w:szCs w:val="24"/>
-              </w:rPr>
-              <w:t xml:space="preserve"> nhà thuố</w:t>
-            </w:r>
-            <w:r>
-              <w:rPr>
-                <w:rFonts w:cs="Times New Roman"/>
-                <w:szCs w:val="24"/>
-              </w:rPr>
-              <w:t>c cần xác nhận</w:t>
-            </w:r>
-            <w:r>
-              <w:rPr>
-                <w:rFonts w:cs="Times New Roman"/>
-                <w:szCs w:val="24"/>
-              </w:rPr>
-              <w:t>”</w:t>
+              <w:t>After logged in with salesman account, on Salesman account Homepage, click “Nhà thuốc”, then “Các nhà thuốc cần xác nhận”</w:t>
             </w:r>
             <w:r>
               <w:rPr>
@@ -9806,25 +9823,14 @@
     </w:p>
     <w:p>
       <w:r>
-        <w:t xml:space="preserve">After logged in with an </w:t>
-      </w:r>
-      <w:r>
-        <w:t>Administrator</w:t>
-      </w:r>
-      <w:r>
-        <w:t xml:space="preserve"> account, system will show </w:t>
-      </w:r>
-      <w:r>
-        <w:t>Administrator</w:t>
-      </w:r>
-      <w:r>
-        <w:t xml:space="preserve"> homepage</w:t>
+        <w:t>After logged in with an Administrator account, system will show Administrator homepage</w:t>
       </w:r>
     </w:p>
     <w:p>
       <w:r>
         <w:rPr>
           <w:noProof/>
+          <w:lang w:eastAsia="en-US"/>
         </w:rPr>
         <w:drawing>
           <wp:inline distT="0" distB="0" distL="0" distR="0" wp14:anchorId="0C062208" wp14:editId="625453DD">
@@ -9875,6 +9881,7 @@
       <w:r>
         <w:rPr>
           <w:noProof/>
+          <w:lang w:eastAsia="en-US"/>
         </w:rPr>
         <w:drawing>
           <wp:inline distT="0" distB="0" distL="0" distR="0" wp14:anchorId="4A5548AD" wp14:editId="44D1E76B">
@@ -10199,6 +10206,7 @@
       <w:r>
         <w:rPr>
           <w:noProof/>
+          <w:lang w:eastAsia="en-US"/>
         </w:rPr>
         <w:drawing>
           <wp:inline distT="0" distB="0" distL="0" distR="0" wp14:anchorId="1DE2EED7" wp14:editId="25F16E65">
@@ -10273,6 +10281,7 @@
       <w:r>
         <w:rPr>
           <w:noProof/>
+          <w:lang w:eastAsia="en-US"/>
         </w:rPr>
         <w:lastRenderedPageBreak/>
         <w:drawing>
@@ -11002,6 +11011,7 @@
       <w:r>
         <w:rPr>
           <w:noProof/>
+          <w:lang w:eastAsia="en-US"/>
         </w:rPr>
         <w:drawing>
           <wp:inline distT="0" distB="0" distL="0" distR="0" wp14:anchorId="15E33F71" wp14:editId="4A059D34">
@@ -11092,6 +11102,7 @@
       <w:r>
         <w:rPr>
           <w:noProof/>
+          <w:lang w:eastAsia="en-US"/>
         </w:rPr>
         <w:lastRenderedPageBreak/>
         <w:drawing>
@@ -11272,21 +11283,7 @@
                 <w:rFonts w:cs="Times New Roman"/>
                 <w:szCs w:val="24"/>
               </w:rPr>
-              <w:t xml:space="preserve">n </w:t>
-            </w:r>
-            <w:r>
-              <w:rPr>
-                <w:rFonts w:cs="Times New Roman"/>
-                <w:szCs w:val="24"/>
-              </w:rPr>
-              <w:t>tiếp thị</w:t>
-            </w:r>
-            <w:r>
-              <w:rPr>
-                <w:rFonts w:cs="Times New Roman"/>
-                <w:szCs w:val="24"/>
-              </w:rPr>
-              <w:t xml:space="preserve">”, system show Create </w:t>
+              <w:t xml:space="preserve">n tiếp thị”, system show Create </w:t>
             </w:r>
             <w:r>
               <w:rPr>
@@ -11668,21 +11665,7 @@
                 <w:rFonts w:cs="Times New Roman"/>
                 <w:szCs w:val="24"/>
               </w:rPr>
-              <w:t xml:space="preserve">Type in the text box to search for </w:t>
-            </w:r>
-            <w:r>
-              <w:rPr>
-                <w:rFonts w:cs="Times New Roman"/>
-                <w:szCs w:val="24"/>
-              </w:rPr>
-              <w:t xml:space="preserve">Salesman </w:t>
-            </w:r>
-            <w:r>
-              <w:rPr>
-                <w:rFonts w:cs="Times New Roman"/>
-                <w:szCs w:val="24"/>
-              </w:rPr>
-              <w:t>account</w:t>
+              <w:t>Type in the text box to search for Salesman account</w:t>
             </w:r>
           </w:p>
         </w:tc>
@@ -11982,6 +11965,7 @@
       <w:r>
         <w:rPr>
           <w:noProof/>
+          <w:lang w:eastAsia="en-US"/>
         </w:rPr>
         <w:drawing>
           <wp:inline distT="0" distB="0" distL="0" distR="0" wp14:anchorId="66236550" wp14:editId="76F28CEB">
@@ -12544,21 +12528,7 @@
                 <w:rFonts w:cs="Times New Roman"/>
                 <w:szCs w:val="24"/>
               </w:rPr>
-              <w:t xml:space="preserve">Type in the text box to search for </w:t>
-            </w:r>
-            <w:r>
-              <w:rPr>
-                <w:rFonts w:cs="Times New Roman"/>
-                <w:szCs w:val="24"/>
-              </w:rPr>
-              <w:t xml:space="preserve">Delivery man </w:t>
-            </w:r>
-            <w:r>
-              <w:rPr>
-                <w:rFonts w:cs="Times New Roman"/>
-                <w:szCs w:val="24"/>
-              </w:rPr>
-              <w:t>account</w:t>
+              <w:t>Type in the text box to search for Delivery man account</w:t>
             </w:r>
           </w:p>
         </w:tc>
@@ -12778,6 +12748,7 @@
       <w:r>
         <w:rPr>
           <w:noProof/>
+          <w:lang w:eastAsia="en-US"/>
         </w:rPr>
         <w:drawing>
           <wp:inline distT="0" distB="0" distL="0" distR="0" wp14:anchorId="6C0930C9" wp14:editId="37A18329">
@@ -13564,10 +13535,7 @@
         </w:tc>
       </w:tr>
     </w:tbl>
-    <w:p>
-      <w:bookmarkStart w:id="408" w:name="_GoBack"/>
-      <w:bookmarkEnd w:id="408"/>
-    </w:p>
+    <w:p/>
     <w:sectPr>
       <w:pgSz w:w="12240" w:h="15840"/>
       <w:pgMar w:top="1440" w:right="1440" w:bottom="1440" w:left="1440" w:header="720" w:footer="720" w:gutter="0"/>
@@ -15439,7 +15407,7 @@
 </file>
 
 <file path=customXml/itemProps1.xml><?xml version="1.0" encoding="utf-8"?>
-<ds:datastoreItem xmlns:ds="http://schemas.openxmlformats.org/officeDocument/2006/customXml" ds:itemID="{E2318BE1-9360-462C-A12E-FC6C1C573D73}">
+<ds:datastoreItem xmlns:ds="http://schemas.openxmlformats.org/officeDocument/2006/customXml" ds:itemID="{E1D0B07B-2C5B-4A0D-9302-6D3480E457B0}">
   <ds:schemaRefs>
     <ds:schemaRef ds:uri="http://schemas.openxmlformats.org/officeDocument/2006/bibliography"/>
   </ds:schemaRefs>

</xml_diff>